<commit_message>
tranlation docs update restoreGame
</commit_message>
<xml_diff>
--- a/docs/translations.docx
+++ b/docs/translations.docx
@@ -76,7 +76,6 @@
                 <w:lang w:val="en-US"/>
               </w:rPr>
             </w:pPr>
-            <w:proofErr w:type="spellStart"/>
             <w:r>
               <w:rPr>
                 <w:b/>
@@ -84,7 +83,6 @@
               </w:rPr>
               <w:t>Frans</w:t>
             </w:r>
-            <w:proofErr w:type="spellEnd"/>
           </w:p>
         </w:tc>
       </w:tr>
@@ -120,28 +118,12 @@
                 <w:lang w:val="en-US"/>
               </w:rPr>
             </w:pPr>
-            <w:proofErr w:type="spellStart"/>
-            <w:r>
-              <w:rPr>
-                <w:lang w:val="en-US"/>
-              </w:rPr>
-              <w:t>Démarrer</w:t>
-            </w:r>
-            <w:proofErr w:type="spellEnd"/>
-            <w:r>
-              <w:rPr>
-                <w:lang w:val="en-US"/>
-              </w:rPr>
-              <w:t xml:space="preserve"> le </w:t>
-            </w:r>
-            <w:proofErr w:type="spellStart"/>
-            <w:r>
-              <w:rPr>
-                <w:lang w:val="en-US"/>
-              </w:rPr>
-              <w:t>jeu</w:t>
-            </w:r>
-            <w:proofErr w:type="spellEnd"/>
+            <w:r>
+              <w:rPr>
+                <w:lang w:val="en-US"/>
+              </w:rPr>
+              <w:t>Démarrer le jeu</w:t>
+            </w:r>
           </w:p>
         </w:tc>
       </w:tr>
@@ -185,14 +167,12 @@
                 <w:lang w:val="en-US"/>
               </w:rPr>
             </w:pPr>
-            <w:proofErr w:type="spellStart"/>
             <w:r>
               <w:rPr>
                 <w:lang w:val="en-US"/>
               </w:rPr>
               <w:t>Aidez-Moi</w:t>
             </w:r>
-            <w:proofErr w:type="spellEnd"/>
           </w:p>
         </w:tc>
       </w:tr>
@@ -238,6 +218,226 @@
         </w:tc>
       </w:tr>
     </w:tbl>
+    <w:p>
+      <w:pPr>
+        <w:spacing w:after="0"/>
+        <w:rPr>
+          <w:b/>
+          <w:u w:val="single"/>
+          <w:lang w:val="en-US"/>
+        </w:rPr>
+      </w:pPr>
+    </w:p>
+    <w:p>
+      <w:pPr>
+        <w:spacing w:after="0"/>
+        <w:rPr>
+          <w:b/>
+          <w:u w:val="single"/>
+          <w:lang w:val="en-US"/>
+        </w:rPr>
+      </w:pPr>
+      <w:r>
+        <w:rPr>
+          <w:b/>
+          <w:u w:val="single"/>
+          <w:lang w:val="en-US"/>
+        </w:rPr>
+        <w:t>RESTORE GAME</w:t>
+      </w:r>
+    </w:p>
+    <w:tbl>
+      <w:tblPr>
+        <w:tblStyle w:val="Tabelraster"/>
+        <w:tblW w:w="0" w:type="auto"/>
+        <w:tblLook w:val="04A0"/>
+      </w:tblPr>
+      <w:tblGrid>
+        <w:gridCol w:w="4644"/>
+        <w:gridCol w:w="4644"/>
+      </w:tblGrid>
+      <w:tr>
+        <w:trPr>
+          <w:trHeight w:val="345"/>
+        </w:trPr>
+        <w:tc>
+          <w:tcPr>
+            <w:tcW w:w="4644" w:type="dxa"/>
+          </w:tcPr>
+          <w:p>
+            <w:pPr>
+              <w:jc w:val="center"/>
+              <w:rPr>
+                <w:b/>
+                <w:lang w:val="en-US"/>
+              </w:rPr>
+            </w:pPr>
+            <w:r>
+              <w:rPr>
+                <w:b/>
+                <w:lang w:val="en-US"/>
+              </w:rPr>
+              <w:t>Engels</w:t>
+            </w:r>
+          </w:p>
+          <w:p>
+            <w:pPr>
+              <w:jc w:val="center"/>
+              <w:rPr>
+                <w:b/>
+                <w:lang w:val="en-US"/>
+              </w:rPr>
+            </w:pPr>
+          </w:p>
+        </w:tc>
+        <w:tc>
+          <w:tcPr>
+            <w:tcW w:w="4644" w:type="dxa"/>
+          </w:tcPr>
+          <w:p>
+            <w:pPr>
+              <w:jc w:val="center"/>
+              <w:rPr>
+                <w:b/>
+                <w:lang w:val="en-US"/>
+              </w:rPr>
+            </w:pPr>
+            <w:r>
+              <w:rPr>
+                <w:b/>
+                <w:lang w:val="en-US"/>
+              </w:rPr>
+              <w:t>Frans</w:t>
+            </w:r>
+          </w:p>
+        </w:tc>
+      </w:tr>
+      <w:tr>
+        <w:trPr>
+          <w:trHeight w:val="345"/>
+        </w:trPr>
+        <w:tc>
+          <w:tcPr>
+            <w:tcW w:w="4644" w:type="dxa"/>
+          </w:tcPr>
+          <w:p>
+            <w:pPr>
+              <w:rPr>
+                <w:lang w:val="en-US"/>
+              </w:rPr>
+            </w:pPr>
+            <w:r>
+              <w:rPr>
+                <w:lang w:val="en-US"/>
+              </w:rPr>
+              <w:t>Restore game</w:t>
+            </w:r>
+            <w:r>
+              <w:rPr>
+                <w:lang w:val="en-US"/>
+              </w:rPr>
+              <w:t>?</w:t>
+            </w:r>
+          </w:p>
+        </w:tc>
+        <w:tc>
+          <w:tcPr>
+            <w:tcW w:w="4644" w:type="dxa"/>
+          </w:tcPr>
+          <w:p>
+            <w:pPr>
+              <w:rPr>
+                <w:lang w:val="en-US"/>
+              </w:rPr>
+            </w:pPr>
+            <w:r>
+              <w:rPr>
+                <w:lang w:val="en-US"/>
+              </w:rPr>
+              <w:t>Restaurer jeu?</w:t>
+            </w:r>
+          </w:p>
+        </w:tc>
+      </w:tr>
+      <w:tr>
+        <w:trPr>
+          <w:trHeight w:val="345"/>
+        </w:trPr>
+        <w:tc>
+          <w:tcPr>
+            <w:tcW w:w="4644" w:type="dxa"/>
+          </w:tcPr>
+          <w:p>
+            <w:pPr>
+              <w:rPr>
+                <w:lang w:val="en-US"/>
+              </w:rPr>
+            </w:pPr>
+            <w:r>
+              <w:rPr>
+                <w:lang w:val="en-US"/>
+              </w:rPr>
+              <w:t>Last played game ended without a winner</w:t>
+            </w:r>
+            <w:r>
+              <w:rPr>
+                <w:lang w:val="en-US"/>
+              </w:rPr>
+              <w:t>.</w:t>
+            </w:r>
+          </w:p>
+          <w:p>
+            <w:pPr>
+              <w:rPr>
+                <w:lang w:val="en-US"/>
+              </w:rPr>
+            </w:pPr>
+            <w:r>
+              <w:rPr>
+                <w:lang w:val="en-US"/>
+              </w:rPr>
+              <w:t>Do you want to restore this game?</w:t>
+            </w:r>
+          </w:p>
+        </w:tc>
+        <w:tc>
+          <w:tcPr>
+            <w:tcW w:w="4644" w:type="dxa"/>
+          </w:tcPr>
+          <w:p>
+            <w:r>
+              <w:t>Dernier jeu joué a été terminée sans vainqueur</w:t>
+            </w:r>
+            <w:r>
+              <w:t>.</w:t>
+            </w:r>
+          </w:p>
+          <w:p>
+            <w:pPr>
+              <w:rPr>
+                <w:lang w:val="en-US"/>
+              </w:rPr>
+            </w:pPr>
+            <w:r>
+              <w:rPr>
+                <w:lang w:val="en-US"/>
+              </w:rPr>
+              <w:t>Voulez-vous restaurer ce jeu?</w:t>
+            </w:r>
+          </w:p>
+        </w:tc>
+      </w:tr>
+    </w:tbl>
+    <w:p>
+      <w:pPr>
+        <w:spacing w:after="0"/>
+        <w:rPr>
+          <w:b/>
+          <w:u w:val="single"/>
+          <w:lang w:val="en-US"/>
+        </w:rPr>
+      </w:pPr>
+    </w:p>
     <w:p>
       <w:pPr>
         <w:spacing w:after="0"/>
@@ -322,7 +522,6 @@
                 <w:lang w:val="en-US"/>
               </w:rPr>
             </w:pPr>
-            <w:proofErr w:type="spellStart"/>
             <w:r>
               <w:rPr>
                 <w:b/>
@@ -330,7 +529,6 @@
               </w:rPr>
               <w:t>Frans</w:t>
             </w:r>
-            <w:proofErr w:type="spellEnd"/>
           </w:p>
         </w:tc>
       </w:tr>
@@ -366,54 +564,18 @@
                 <w:lang w:val="en-US"/>
               </w:rPr>
             </w:pPr>
-            <w:proofErr w:type="spellStart"/>
-            <w:r>
-              <w:rPr>
-                <w:lang w:val="en-US"/>
-              </w:rPr>
-              <w:t>Entrez</w:t>
-            </w:r>
-            <w:proofErr w:type="spellEnd"/>
-            <w:r>
-              <w:rPr>
-                <w:lang w:val="en-US"/>
-              </w:rPr>
-              <w:t xml:space="preserve"> les </w:t>
-            </w:r>
-            <w:proofErr w:type="spellStart"/>
-            <w:r>
-              <w:rPr>
-                <w:lang w:val="en-US"/>
-              </w:rPr>
-              <w:t>noms</w:t>
-            </w:r>
-            <w:proofErr w:type="spellEnd"/>
-            <w:r>
-              <w:rPr>
-                <w:lang w:val="en-US"/>
-              </w:rPr>
-              <w:t xml:space="preserve"> des </w:t>
-            </w:r>
-            <w:proofErr w:type="spellStart"/>
-            <w:r>
-              <w:rPr>
-                <w:lang w:val="en-US"/>
-              </w:rPr>
-              <w:t>joueurs</w:t>
-            </w:r>
-            <w:proofErr w:type="spellEnd"/>
+            <w:r>
+              <w:rPr>
+                <w:lang w:val="en-US"/>
+              </w:rPr>
+              <w:t>Entrez les noms des joueurs.</w:t>
+            </w:r>
             <w:r>
               <w:rPr>
                 <w:lang w:val="en-US"/>
               </w:rPr>
               <w:t>.</w:t>
             </w:r>
-            <w:r>
-              <w:rPr>
-                <w:lang w:val="en-US"/>
-              </w:rPr>
-              <w:t>.</w:t>
-            </w:r>
           </w:p>
         </w:tc>
       </w:tr>
@@ -455,14 +617,12 @@
                 <w:lang w:val="en-US"/>
               </w:rPr>
             </w:pPr>
-            <w:proofErr w:type="spellStart"/>
             <w:r>
               <w:rPr>
                 <w:lang w:val="en-US"/>
               </w:rPr>
               <w:t>Joueur</w:t>
             </w:r>
-            <w:proofErr w:type="spellEnd"/>
             <w:r>
               <w:rPr>
                 <w:lang w:val="en-US"/>
@@ -510,42 +670,12 @@
                 <w:lang w:val="en-US"/>
               </w:rPr>
             </w:pPr>
-            <w:proofErr w:type="spellStart"/>
-            <w:r>
-              <w:rPr>
-                <w:lang w:val="en-US"/>
-              </w:rPr>
-              <w:t>Joueur</w:t>
-            </w:r>
-            <w:proofErr w:type="spellEnd"/>
-            <w:r>
-              <w:rPr>
-                <w:lang w:val="en-US"/>
-              </w:rPr>
-              <w:t xml:space="preserve"> </w:t>
-            </w:r>
-            <w:proofErr w:type="spellStart"/>
-            <w:r>
-              <w:rPr>
-                <w:lang w:val="en-US"/>
-              </w:rPr>
-              <w:t>ajouté</w:t>
-            </w:r>
-            <w:proofErr w:type="spellEnd"/>
-            <w:r>
-              <w:rPr>
-                <w:lang w:val="en-US"/>
-              </w:rPr>
-              <w:t xml:space="preserve"> au </w:t>
-            </w:r>
-            <w:proofErr w:type="spellStart"/>
-            <w:r>
-              <w:rPr>
-                <w:lang w:val="en-US"/>
-              </w:rPr>
-              <w:t>jeu</w:t>
-            </w:r>
-            <w:proofErr w:type="spellEnd"/>
+            <w:r>
+              <w:rPr>
+                <w:lang w:val="en-US"/>
+              </w:rPr>
+              <w:t>Joueur ajouté au jeu</w:t>
+            </w:r>
           </w:p>
         </w:tc>
       </w:tr>
@@ -662,7 +792,6 @@
                 <w:lang w:val="en-US"/>
               </w:rPr>
             </w:pPr>
-            <w:proofErr w:type="spellStart"/>
             <w:r>
               <w:rPr>
                 <w:b/>
@@ -670,7 +799,6 @@
               </w:rPr>
               <w:t>Frans</w:t>
             </w:r>
-            <w:proofErr w:type="spellEnd"/>
           </w:p>
         </w:tc>
       </w:tr>
@@ -747,14 +875,12 @@
                 <w:lang w:val="en-US"/>
               </w:rPr>
             </w:pPr>
-            <w:proofErr w:type="spellStart"/>
             <w:r>
               <w:rPr>
                 <w:lang w:val="en-US"/>
               </w:rPr>
               <w:t>Oui</w:t>
             </w:r>
-            <w:proofErr w:type="spellEnd"/>
           </w:p>
         </w:tc>
       </w:tr>
@@ -826,14 +952,12 @@
             <w:tcW w:w="4644" w:type="dxa"/>
           </w:tcPr>
           <w:p>
-            <w:proofErr w:type="spellStart"/>
             <w:r>
               <w:rPr>
                 <w:lang w:val="en-US"/>
               </w:rPr>
               <w:t>Annuler</w:t>
             </w:r>
-            <w:proofErr w:type="spellEnd"/>
           </w:p>
         </w:tc>
       </w:tr>
@@ -864,14 +988,12 @@
             <w:tcW w:w="4644" w:type="dxa"/>
           </w:tcPr>
           <w:p>
-            <w:proofErr w:type="spellStart"/>
             <w:r>
               <w:t>Redémarre</w:t>
             </w:r>
             <w:r>
               <w:t>r</w:t>
             </w:r>
-            <w:proofErr w:type="spellEnd"/>
           </w:p>
         </w:tc>
       </w:tr>
@@ -940,7 +1062,6 @@
                 <w:lang w:val="en-US"/>
               </w:rPr>
             </w:pPr>
-            <w:proofErr w:type="spellStart"/>
             <w:r>
               <w:rPr>
                 <w:lang w:val="en-US"/>
@@ -955,21 +1076,12 @@
                 <w:t>nnuler</w:t>
               </w:r>
             </w:ins>
-            <w:proofErr w:type="spellEnd"/>
-            <w:r>
-              <w:rPr>
-                <w:lang w:val="en-US"/>
-              </w:rPr>
-              <w:t xml:space="preserve"> </w:t>
-            </w:r>
-            <w:proofErr w:type="spellStart"/>
-            <w:r>
-              <w:rPr>
-                <w:lang w:val="en-US"/>
-              </w:rPr>
-              <w:t>dernière</w:t>
-            </w:r>
-            <w:proofErr w:type="spellEnd"/>
+            <w:r>
+              <w:rPr>
+                <w:lang w:val="en-US"/>
+              </w:rPr>
+              <w:t xml:space="preserve"> dernière</w:t>
+            </w:r>
           </w:p>
         </w:tc>
       </w:tr>
@@ -1146,7 +1258,6 @@
                 <w:lang w:val="en-US"/>
               </w:rPr>
             </w:pPr>
-            <w:proofErr w:type="spellStart"/>
             <w:r>
               <w:rPr>
                 <w:b/>
@@ -1154,7 +1265,6 @@
               </w:rPr>
               <w:t>Frans</w:t>
             </w:r>
-            <w:proofErr w:type="spellEnd"/>
           </w:p>
         </w:tc>
       </w:tr>
@@ -1190,28 +1300,12 @@
                 <w:lang w:val="en-US"/>
               </w:rPr>
             </w:pPr>
-            <w:proofErr w:type="spellStart"/>
-            <w:r>
-              <w:rPr>
-                <w:lang w:val="en-US"/>
-              </w:rPr>
-              <w:t>Remplissez</w:t>
-            </w:r>
-            <w:proofErr w:type="spellEnd"/>
-            <w:r>
-              <w:rPr>
-                <w:lang w:val="en-US"/>
-              </w:rPr>
-              <w:t xml:space="preserve"> un nom </w:t>
-            </w:r>
-            <w:proofErr w:type="spellStart"/>
-            <w:r>
-              <w:rPr>
-                <w:lang w:val="en-US"/>
-              </w:rPr>
-              <w:t>valide</w:t>
-            </w:r>
-            <w:proofErr w:type="spellEnd"/>
+            <w:r>
+              <w:rPr>
+                <w:lang w:val="en-US"/>
+              </w:rPr>
+              <w:t>Remplissez un nom valide</w:t>
+            </w:r>
           </w:p>
         </w:tc>
       </w:tr>
@@ -1251,60 +1345,16 @@
               <w:rPr>
                 <w:lang w:val="en-US"/>
               </w:rPr>
-              <w:t xml:space="preserve">Nom du </w:t>
-            </w:r>
-            <w:proofErr w:type="spellStart"/>
-            <w:r>
-              <w:rPr>
-                <w:lang w:val="en-US"/>
-              </w:rPr>
-              <w:t>joueur</w:t>
-            </w:r>
-            <w:proofErr w:type="spellEnd"/>
-            <w:r>
-              <w:rPr>
-                <w:lang w:val="en-US"/>
-              </w:rPr>
-              <w:t xml:space="preserve"> </w:t>
-            </w:r>
-            <w:proofErr w:type="spellStart"/>
-            <w:r>
-              <w:rPr>
-                <w:lang w:val="en-US"/>
-              </w:rPr>
-              <w:t>est</w:t>
-            </w:r>
-            <w:proofErr w:type="spellEnd"/>
-            <w:r>
-              <w:rPr>
-                <w:lang w:val="en-US"/>
-              </w:rPr>
-              <w:t xml:space="preserve"> déjà </w:t>
-            </w:r>
-            <w:proofErr w:type="spellStart"/>
-            <w:r>
-              <w:rPr>
-                <w:lang w:val="en-US"/>
-              </w:rPr>
-              <w:t>utilisée</w:t>
-            </w:r>
-            <w:proofErr w:type="spellEnd"/>
+              <w:t>Nom du joueur est déjà utilisée</w:t>
+            </w:r>
             <w:ins w:id="3" w:author="Dionaea Muscipula" w:date="2015-01-06T14:52:00Z">
               <w:r>
                 <w:rPr>
                   <w:lang w:val="en-US"/>
                 </w:rPr>
-                <w:t xml:space="preserve"> </w:t>
-              </w:r>
-              <w:proofErr w:type="spellStart"/>
-              <w:r>
-                <w:rPr>
-                  <w:lang w:val="en-US"/>
-                </w:rPr>
-                <w:t>utilisé</w:t>
+                <w:t xml:space="preserve"> utilisé</w:t>
               </w:r>
             </w:ins>
-            <w:proofErr w:type="spellEnd"/>
           </w:p>
         </w:tc>
       </w:tr>
@@ -1344,72 +1394,8 @@
               <w:rPr>
                 <w:lang w:val="en-US"/>
               </w:rPr>
-              <w:t xml:space="preserve">Au </w:t>
-            </w:r>
-            <w:proofErr w:type="spellStart"/>
-            <w:r>
-              <w:rPr>
-                <w:lang w:val="en-US"/>
-              </w:rPr>
-              <w:t>moins</w:t>
-            </w:r>
-            <w:proofErr w:type="spellEnd"/>
-            <w:r>
-              <w:rPr>
-                <w:lang w:val="en-US"/>
-              </w:rPr>
-              <w:t xml:space="preserve"> 2 </w:t>
-            </w:r>
-            <w:proofErr w:type="spellStart"/>
-            <w:r>
-              <w:rPr>
-                <w:lang w:val="en-US"/>
-              </w:rPr>
-              <w:t>noms</w:t>
-            </w:r>
-            <w:proofErr w:type="spellEnd"/>
-            <w:r>
-              <w:rPr>
-                <w:lang w:val="en-US"/>
-              </w:rPr>
-              <w:t xml:space="preserve"> de </w:t>
-            </w:r>
-            <w:proofErr w:type="spellStart"/>
-            <w:r>
-              <w:rPr>
-                <w:lang w:val="en-US"/>
-              </w:rPr>
-              <w:t>joueurs</w:t>
-            </w:r>
-            <w:proofErr w:type="spellEnd"/>
-            <w:r>
-              <w:rPr>
-                <w:lang w:val="en-US"/>
-              </w:rPr>
-              <w:t xml:space="preserve"> </w:t>
-            </w:r>
-            <w:proofErr w:type="spellStart"/>
-            <w:r>
-              <w:rPr>
-                <w:lang w:val="en-US"/>
-              </w:rPr>
-              <w:t>sont</w:t>
-            </w:r>
-            <w:proofErr w:type="spellEnd"/>
-            <w:r>
-              <w:rPr>
-                <w:lang w:val="en-US"/>
-              </w:rPr>
-              <w:t xml:space="preserve"> </w:t>
-            </w:r>
-            <w:proofErr w:type="spellStart"/>
-            <w:r>
-              <w:rPr>
-                <w:lang w:val="en-US"/>
-              </w:rPr>
-              <w:t>obligatoires</w:t>
-            </w:r>
-            <w:proofErr w:type="spellEnd"/>
+              <w:t>Au moins 2 noms de joueurs sont obligatoires</w:t>
+            </w:r>
           </w:p>
         </w:tc>
       </w:tr>
@@ -1437,6 +1423,7 @@
           <w:u w:val="single"/>
           <w:lang w:val="en-US"/>
         </w:rPr>
+        <w:lastRenderedPageBreak/>
         <w:t>LOADING</w:t>
       </w:r>
     </w:p>
@@ -1496,7 +1483,6 @@
                 <w:lang w:val="en-US"/>
               </w:rPr>
             </w:pPr>
-            <w:proofErr w:type="spellStart"/>
             <w:r>
               <w:rPr>
                 <w:b/>
@@ -1504,7 +1490,6 @@
               </w:rPr>
               <w:t>Frans</w:t>
             </w:r>
-            <w:proofErr w:type="spellEnd"/>
           </w:p>
         </w:tc>
       </w:tr>
@@ -1535,14 +1520,9 @@
             <w:tcW w:w="4644" w:type="dxa"/>
           </w:tcPr>
           <w:p>
-            <w:proofErr w:type="spellStart"/>
             <w:ins w:id="4" w:author="Dionaea Muscipula" w:date="2015-01-06T14:52:00Z">
               <w:r>
-                <w:t>démarrage</w:t>
-              </w:r>
-              <w:proofErr w:type="spellEnd"/>
-              <w:r>
-                <w:t xml:space="preserve"> du jeu</w:t>
+                <w:t>démarrage du jeu</w:t>
               </w:r>
             </w:ins>
           </w:p>
@@ -1580,19 +1560,11 @@
                 <w:lang w:val="en-US"/>
               </w:rPr>
             </w:pPr>
-            <w:proofErr w:type="spellStart"/>
-            <w:r>
-              <w:rPr>
-                <w:lang w:val="en-US"/>
-              </w:rPr>
-              <w:t>l'application</w:t>
-            </w:r>
-            <w:proofErr w:type="spellEnd"/>
-            <w:r>
-              <w:rPr>
-                <w:lang w:val="en-US"/>
-              </w:rPr>
-              <w:t xml:space="preserve"> se charge</w:t>
+            <w:r>
+              <w:rPr>
+                <w:lang w:val="en-US"/>
+              </w:rPr>
+              <w:t>l'application se charge</w:t>
             </w:r>
           </w:p>
         </w:tc>
@@ -1659,7 +1631,6 @@
             <w:tcW w:w="4644" w:type="dxa"/>
           </w:tcPr>
           <w:p>
-            <w:proofErr w:type="spellStart"/>
             <w:ins w:id="6" w:author="Dionaea Muscipula" w:date="2015-01-06T14:55:00Z">
               <w:r>
                 <w:t>red</w:t>
@@ -1670,19 +1641,7 @@
             </w:r>
             <w:ins w:id="7" w:author="Dionaea Muscipula" w:date="2015-01-06T14:55:00Z">
               <w:r>
-                <w:t>marrer</w:t>
-              </w:r>
-              <w:proofErr w:type="spellEnd"/>
-              <w:r>
-                <w:t xml:space="preserve"> </w:t>
-              </w:r>
-              <w:proofErr w:type="spellStart"/>
-              <w:r>
-                <w:t>le</w:t>
-              </w:r>
-              <w:proofErr w:type="spellEnd"/>
-              <w:r>
-                <w:t xml:space="preserve"> jeu</w:t>
+                <w:t>marrer le jeu</w:t>
               </w:r>
             </w:ins>
           </w:p>
@@ -1706,7 +1665,6 @@
               <w:rPr>
                 <w:lang w:val="en-US"/>
               </w:rPr>
-              <w:lastRenderedPageBreak/>
               <w:t>R</w:t>
             </w:r>
             <w:r>
@@ -1739,30 +1697,8 @@
               <w:rPr>
                 <w:lang w:val="en-US"/>
               </w:rPr>
-              <w:t xml:space="preserve">en </w:t>
-            </w:r>
-            <w:proofErr w:type="spellStart"/>
-            <w:r>
-              <w:rPr>
-                <w:lang w:val="en-US"/>
-              </w:rPr>
-              <w:t>cours</w:t>
-            </w:r>
-            <w:proofErr w:type="spellEnd"/>
-            <w:r>
-              <w:rPr>
-                <w:lang w:val="en-US"/>
-              </w:rPr>
-              <w:t xml:space="preserve"> de </w:t>
-            </w:r>
-            <w:proofErr w:type="spellStart"/>
-            <w:r>
-              <w:rPr>
-                <w:lang w:val="en-US"/>
-              </w:rPr>
-              <w:t>restaurage</w:t>
-            </w:r>
-            <w:proofErr w:type="spellEnd"/>
+              <w:t>en cours de restaurage</w:t>
+            </w:r>
           </w:p>
         </w:tc>
       </w:tr>
@@ -1812,33 +1748,11 @@
                 <w:lang w:val="en-US"/>
               </w:rPr>
             </w:pPr>
-            <w:proofErr w:type="spellStart"/>
-            <w:r>
-              <w:rPr>
-                <w:lang w:val="en-US"/>
-              </w:rPr>
-              <w:t>manuel</w:t>
-            </w:r>
-            <w:proofErr w:type="spellEnd"/>
-            <w:r>
-              <w:rPr>
-                <w:lang w:val="en-US"/>
-              </w:rPr>
-              <w:t xml:space="preserve"> </w:t>
-            </w:r>
-            <w:proofErr w:type="spellStart"/>
-            <w:r>
-              <w:rPr>
-                <w:lang w:val="en-US"/>
-              </w:rPr>
-              <w:t>d'instruction</w:t>
-            </w:r>
-            <w:proofErr w:type="spellEnd"/>
-            <w:r>
-              <w:rPr>
-                <w:lang w:val="en-US"/>
-              </w:rPr>
-              <w:t xml:space="preserve"> se charge</w:t>
+            <w:r>
+              <w:rPr>
+                <w:lang w:val="en-US"/>
+              </w:rPr>
+              <w:t>manuel d'instruction se charge</w:t>
             </w:r>
           </w:p>
         </w:tc>
@@ -1926,7 +1840,6 @@
                 <w:lang w:val="en-US"/>
               </w:rPr>
             </w:pPr>
-            <w:proofErr w:type="spellStart"/>
             <w:r>
               <w:rPr>
                 <w:b/>
@@ -1934,7 +1847,6 @@
               </w:rPr>
               <w:t>Frans</w:t>
             </w:r>
-            <w:proofErr w:type="spellEnd"/>
           </w:p>
         </w:tc>
       </w:tr>
@@ -1974,16 +1886,8 @@
               <w:rPr>
                 <w:lang w:val="en-US"/>
               </w:rPr>
-              <w:t xml:space="preserve">Nouveau </w:t>
-            </w:r>
-            <w:proofErr w:type="spellStart"/>
-            <w:r>
-              <w:rPr>
-                <w:lang w:val="en-US"/>
-              </w:rPr>
-              <w:t>jeu</w:t>
-            </w:r>
-            <w:proofErr w:type="spellEnd"/>
+              <w:t>Nouveau jeu</w:t>
+            </w:r>
           </w:p>
         </w:tc>
       </w:tr>
@@ -2019,61 +1923,11 @@
                 <w:lang w:val="en-US"/>
               </w:rPr>
             </w:pPr>
-            <w:proofErr w:type="spellStart"/>
-            <w:r>
-              <w:rPr>
-                <w:lang w:val="en-US"/>
-              </w:rPr>
-              <w:t>Voulez-vous</w:t>
-            </w:r>
-            <w:proofErr w:type="spellEnd"/>
-            <w:r>
-              <w:rPr>
-                <w:lang w:val="en-US"/>
-              </w:rPr>
-              <w:t xml:space="preserve"> </w:t>
-            </w:r>
-            <w:proofErr w:type="spellStart"/>
-            <w:r>
-              <w:rPr>
-                <w:lang w:val="en-US"/>
-              </w:rPr>
-              <w:t>garder</w:t>
-            </w:r>
-            <w:proofErr w:type="spellEnd"/>
-            <w:r>
-              <w:rPr>
-                <w:lang w:val="en-US"/>
-              </w:rPr>
-              <w:t xml:space="preserve"> les </w:t>
-            </w:r>
-            <w:proofErr w:type="spellStart"/>
-            <w:r>
-              <w:rPr>
-                <w:lang w:val="en-US"/>
-              </w:rPr>
-              <w:t>mêmes</w:t>
-            </w:r>
-            <w:proofErr w:type="spellEnd"/>
-            <w:r>
-              <w:rPr>
-                <w:lang w:val="en-US"/>
-              </w:rPr>
-              <w:t xml:space="preserve"> </w:t>
-            </w:r>
-            <w:proofErr w:type="spellStart"/>
-            <w:r>
-              <w:rPr>
-                <w:lang w:val="en-US"/>
-              </w:rPr>
-              <w:t>joueurs</w:t>
-            </w:r>
-            <w:proofErr w:type="spellEnd"/>
-            <w:r>
-              <w:rPr>
-                <w:lang w:val="en-US"/>
-              </w:rPr>
-              <w:t>?</w:t>
+            <w:r>
+              <w:rPr>
+                <w:lang w:val="en-US"/>
+              </w:rPr>
+              <w:t>Voulez-vous garder les mêmes joueurs?</w:t>
             </w:r>
           </w:p>
         </w:tc>
@@ -2161,7 +2015,6 @@
                 <w:lang w:val="en-US"/>
               </w:rPr>
             </w:pPr>
-            <w:proofErr w:type="spellStart"/>
             <w:r>
               <w:rPr>
                 <w:b/>
@@ -2169,7 +2022,6 @@
               </w:rPr>
               <w:t>Frans</w:t>
             </w:r>
-            <w:proofErr w:type="spellEnd"/>
           </w:p>
         </w:tc>
       </w:tr>
@@ -2205,7 +2057,6 @@
                 <w:lang w:val="en-US"/>
               </w:rPr>
             </w:pPr>
-            <w:proofErr w:type="spellStart"/>
             <w:r>
               <w:rPr>
                 <w:lang w:val="en-US"/>
@@ -2220,7 +2071,6 @@
                 <w:t>edémarrer</w:t>
               </w:r>
             </w:ins>
-            <w:proofErr w:type="spellEnd"/>
           </w:p>
         </w:tc>
       </w:tr>
@@ -2267,17 +2117,9 @@
                 <w:rPr>
                   <w:lang w:val="en-US"/>
                 </w:rPr>
-                <w:t xml:space="preserve"> le </w:t>
-              </w:r>
-              <w:proofErr w:type="spellStart"/>
-              <w:r>
-                <w:rPr>
-                  <w:lang w:val="en-US"/>
-                </w:rPr>
-                <w:t>jeu</w:t>
+                <w:t xml:space="preserve"> le jeu</w:t>
               </w:r>
             </w:ins>
-            <w:proofErr w:type="spellEnd"/>
           </w:p>
         </w:tc>
       </w:tr>
@@ -2313,33 +2155,11 @@
                 <w:lang w:val="en-US"/>
               </w:rPr>
             </w:pPr>
-            <w:proofErr w:type="spellStart"/>
-            <w:r>
-              <w:rPr>
-                <w:lang w:val="en-US"/>
-              </w:rPr>
-              <w:t>Êtes-vous</w:t>
-            </w:r>
-            <w:proofErr w:type="spellEnd"/>
-            <w:r>
-              <w:rPr>
-                <w:lang w:val="en-US"/>
-              </w:rPr>
-              <w:t xml:space="preserve"> </w:t>
-            </w:r>
-            <w:proofErr w:type="spellStart"/>
-            <w:r>
-              <w:rPr>
-                <w:lang w:val="en-US"/>
-              </w:rPr>
-              <w:t>sûr</w:t>
-            </w:r>
-            <w:proofErr w:type="spellEnd"/>
-            <w:r>
-              <w:rPr>
-                <w:lang w:val="en-US"/>
-              </w:rPr>
-              <w:t>?</w:t>
+            <w:r>
+              <w:rPr>
+                <w:lang w:val="en-US"/>
+              </w:rPr>
+              <w:t>Êtes-vous sûr?</w:t>
             </w:r>
           </w:p>
         </w:tc>
@@ -2427,7 +2247,6 @@
                 <w:lang w:val="en-US"/>
               </w:rPr>
             </w:pPr>
-            <w:proofErr w:type="spellStart"/>
             <w:r>
               <w:rPr>
                 <w:b/>
@@ -2435,7 +2254,6 @@
               </w:rPr>
               <w:t>Frans</w:t>
             </w:r>
-            <w:proofErr w:type="spellEnd"/>
           </w:p>
         </w:tc>
       </w:tr>
@@ -2481,28 +2299,12 @@
                 <w:lang w:val="en-US"/>
               </w:rPr>
             </w:pPr>
-            <w:proofErr w:type="spellStart"/>
-            <w:r>
-              <w:rPr>
-                <w:lang w:val="en-US"/>
-              </w:rPr>
-              <w:t>Feuille</w:t>
-            </w:r>
-            <w:proofErr w:type="spellEnd"/>
-            <w:r>
-              <w:rPr>
-                <w:lang w:val="en-US"/>
-              </w:rPr>
-              <w:t xml:space="preserve"> de </w:t>
-            </w:r>
-            <w:proofErr w:type="spellStart"/>
-            <w:r>
-              <w:rPr>
-                <w:lang w:val="en-US"/>
-              </w:rPr>
-              <w:t>scorage</w:t>
-            </w:r>
-            <w:proofErr w:type="spellEnd"/>
+            <w:r>
+              <w:rPr>
+                <w:lang w:val="en-US"/>
+              </w:rPr>
+              <w:t>Feuille de scorage</w:t>
+            </w:r>
             <w:ins w:id="14" w:author="Dionaea Muscipula" w:date="2015-01-06T14:59:00Z">
               <w:r>
                 <w:rPr>
@@ -2546,14 +2348,12 @@
                 <w:lang w:val="en-US"/>
               </w:rPr>
             </w:pPr>
-            <w:proofErr w:type="spellStart"/>
             <w:r>
               <w:rPr>
                 <w:lang w:val="en-US"/>
               </w:rPr>
               <w:t>Détails</w:t>
             </w:r>
-            <w:proofErr w:type="spellEnd"/>
           </w:p>
         </w:tc>
       </w:tr>
@@ -2601,7 +2401,6 @@
               </w:rPr>
               <w:t xml:space="preserve"> </w:t>
             </w:r>
-            <w:proofErr w:type="spellStart"/>
             <w:ins w:id="15" w:author="Reviewer C" w:date="2015-01-06T15:33:00Z">
               <w:r>
                 <w:rPr>
@@ -2610,7 +2409,6 @@
                 <w:t>jeu</w:t>
               </w:r>
             </w:ins>
-            <w:proofErr w:type="spellEnd"/>
           </w:p>
         </w:tc>
       </w:tr>
@@ -2646,14 +2444,12 @@
                 <w:lang w:val="en-US"/>
               </w:rPr>
             </w:pPr>
-            <w:proofErr w:type="spellStart"/>
             <w:r>
               <w:rPr>
                 <w:lang w:val="en-US"/>
               </w:rPr>
               <w:t>Quittez</w:t>
             </w:r>
-            <w:proofErr w:type="spellEnd"/>
             <w:ins w:id="16" w:author="Dionaea Muscipula" w:date="2015-01-06T14:59:00Z">
               <w:r>
                 <w:rPr>
@@ -2748,7 +2544,6 @@
                 <w:lang w:val="en-US"/>
               </w:rPr>
             </w:pPr>
-            <w:proofErr w:type="spellStart"/>
             <w:r>
               <w:rPr>
                 <w:b/>
@@ -2756,7 +2551,6 @@
               </w:rPr>
               <w:t>Frans</w:t>
             </w:r>
-            <w:proofErr w:type="spellEnd"/>
           </w:p>
         </w:tc>
       </w:tr>
@@ -2800,34 +2594,18 @@
                 <w:lang w:val="en-US"/>
               </w:rPr>
             </w:pPr>
-            <w:proofErr w:type="spellStart"/>
             <w:r>
               <w:rPr>
                 <w:lang w:val="en-US"/>
               </w:rPr>
               <w:t>Aidez-Moi</w:t>
             </w:r>
-            <w:proofErr w:type="spellEnd"/>
             <w:ins w:id="18" w:author="Reviewer C" w:date="2015-01-06T15:34:00Z">
               <w:r>
                 <w:rPr>
                   <w:lang w:val="en-US"/>
                 </w:rPr>
-                <w:t xml:space="preserve"> (</w:t>
-              </w:r>
-              <w:proofErr w:type="spellStart"/>
-              <w:r>
-                <w:rPr>
-                  <w:lang w:val="en-US"/>
-                </w:rPr>
-                <w:t>Tutoriel</w:t>
-              </w:r>
-              <w:proofErr w:type="spellEnd"/>
-              <w:r>
-                <w:rPr>
-                  <w:lang w:val="en-US"/>
-                </w:rPr>
-                <w:t>)</w:t>
+                <w:t xml:space="preserve"> (Tutoriel)</w:t>
               </w:r>
             </w:ins>
           </w:p>
@@ -2913,56 +2691,17 @@
                 <w:lang w:val="en-US"/>
               </w:rPr>
             </w:pPr>
-            <w:proofErr w:type="spellStart"/>
-            <w:r>
-              <w:t>Pour</w:t>
-            </w:r>
-            <w:proofErr w:type="spellEnd"/>
-            <w:r>
-              <w:t xml:space="preserve"> </w:t>
-            </w:r>
-            <w:proofErr w:type="spellStart"/>
-            <w:r>
-              <w:t>ce</w:t>
-            </w:r>
-            <w:proofErr w:type="spellEnd"/>
-            <w:r>
-              <w:t xml:space="preserve"> </w:t>
-            </w:r>
-            <w:proofErr w:type="spellStart"/>
-            <w:r>
-              <w:t>tutoriel</w:t>
-            </w:r>
-            <w:proofErr w:type="spellEnd"/>
-            <w:r>
-              <w:t xml:space="preserve">, </w:t>
-            </w:r>
-            <w:proofErr w:type="spellStart"/>
-            <w:r>
-              <w:t>nous</w:t>
-            </w:r>
-            <w:proofErr w:type="spellEnd"/>
-            <w:r>
-              <w:t xml:space="preserve"> </w:t>
-            </w:r>
-            <w:proofErr w:type="spellStart"/>
-            <w:r>
-              <w:t>avons</w:t>
-            </w:r>
-            <w:proofErr w:type="spellEnd"/>
+            <w:r>
+              <w:t>Pour ce tutoriel, nous avons</w:t>
+            </w:r>
             <w:ins w:id="19" w:author="Dionaea Muscipula" w:date="2015-01-06T15:01:00Z">
               <w:r>
                 <w:t xml:space="preserve"> </w:t>
               </w:r>
             </w:ins>
-            <w:proofErr w:type="spellStart"/>
             <w:ins w:id="20" w:author="Dionaea Muscipula" w:date="2015-01-06T15:02:00Z">
               <w:r>
-                <w:t>crée</w:t>
-              </w:r>
-              <w:proofErr w:type="spellEnd"/>
-              <w:r>
-                <w:t xml:space="preserve"> </w:t>
+                <w:t xml:space="preserve">crée </w:t>
               </w:r>
             </w:ins>
             <w:del w:id="21" w:author="Dionaea Muscipula" w:date="2015-01-06T15:02:00Z">
@@ -2970,13 +2709,8 @@
                 <w:delText xml:space="preserve"> </w:delText>
               </w:r>
             </w:del>
-            <w:proofErr w:type="spellStart"/>
-            <w:r>
-              <w:t>un</w:t>
-            </w:r>
-            <w:proofErr w:type="spellEnd"/>
-            <w:r>
-              <w:t xml:space="preserve"> jeu </w:t>
+            <w:r>
+              <w:t xml:space="preserve">un jeu </w:t>
             </w:r>
             <w:ins w:id="22" w:author="Dionaea Muscipula" w:date="2015-01-06T15:02:00Z">
               <w:r>
@@ -2984,323 +2718,44 @@
               </w:r>
             </w:ins>
             <w:r>
-              <w:t xml:space="preserve">deux </w:t>
-            </w:r>
-            <w:proofErr w:type="spellStart"/>
-            <w:r>
-              <w:t>joueurs</w:t>
-            </w:r>
-            <w:proofErr w:type="spellEnd"/>
-            <w:r>
-              <w:t xml:space="preserve">, </w:t>
-            </w:r>
-            <w:proofErr w:type="spellStart"/>
-            <w:r>
-              <w:t>nommé</w:t>
-            </w:r>
-            <w:proofErr w:type="spellEnd"/>
-            <w:r>
-              <w:t xml:space="preserve"> Hugo &amp; Emma. </w:t>
-            </w:r>
-            <w:proofErr w:type="spellStart"/>
-            <w:r>
-              <w:rPr>
-                <w:lang w:val="en-US"/>
-              </w:rPr>
-              <w:t>Vous</w:t>
-            </w:r>
-            <w:proofErr w:type="spellEnd"/>
-            <w:r>
-              <w:rPr>
-                <w:lang w:val="en-US"/>
-              </w:rPr>
-              <w:t xml:space="preserve"> </w:t>
-            </w:r>
-            <w:proofErr w:type="spellStart"/>
-            <w:r>
-              <w:rPr>
-                <w:lang w:val="en-US"/>
-              </w:rPr>
-              <w:t>pouvez</w:t>
-            </w:r>
-            <w:proofErr w:type="spellEnd"/>
-            <w:r>
-              <w:rPr>
-                <w:lang w:val="en-US"/>
-              </w:rPr>
-              <w:t xml:space="preserve">  </w:t>
-            </w:r>
-            <w:proofErr w:type="spellStart"/>
-            <w:r>
-              <w:rPr>
-                <w:lang w:val="en-US"/>
-              </w:rPr>
-              <w:t>naviguer</w:t>
-            </w:r>
-            <w:proofErr w:type="spellEnd"/>
-            <w:r>
-              <w:rPr>
-                <w:lang w:val="en-US"/>
-              </w:rPr>
-              <w:t xml:space="preserve"> </w:t>
-            </w:r>
-            <w:r>
-              <w:rPr>
-                <w:lang w:val="en-US"/>
-              </w:rPr>
-              <w:t xml:space="preserve"> </w:t>
-            </w:r>
-            <w:proofErr w:type="spellStart"/>
-            <w:r>
-              <w:rPr>
-                <w:lang w:val="en-US"/>
-              </w:rPr>
-              <w:t>dans</w:t>
-            </w:r>
-            <w:proofErr w:type="spellEnd"/>
-            <w:r>
-              <w:rPr>
-                <w:lang w:val="en-US"/>
-              </w:rPr>
-              <w:t xml:space="preserve"> le </w:t>
-            </w:r>
-            <w:proofErr w:type="spellStart"/>
-            <w:r>
-              <w:rPr>
-                <w:lang w:val="en-US"/>
-              </w:rPr>
-              <w:t>tutoriel</w:t>
-            </w:r>
-            <w:proofErr w:type="spellEnd"/>
-            <w:r>
-              <w:rPr>
-                <w:lang w:val="en-US"/>
-              </w:rPr>
-              <w:t xml:space="preserve"> </w:t>
+              <w:t xml:space="preserve">deux joueurs, nommé Hugo &amp; Emma. </w:t>
+            </w:r>
+            <w:r>
+              <w:t xml:space="preserve">Vous pouvez  naviguer  dans le tutoriel </w:t>
             </w:r>
             <w:ins w:id="23" w:author="Dionaea Muscipula" w:date="2015-01-06T15:03:00Z">
               <w:r>
-                <w:rPr>
-                  <w:lang w:val="en-US"/>
-                </w:rPr>
                 <w:t>(</w:t>
               </w:r>
             </w:ins>
-            <w:proofErr w:type="spellStart"/>
-            <w:r>
-              <w:rPr>
-                <w:lang w:val="en-US"/>
-              </w:rPr>
+            <w:r>
               <w:t>soit</w:t>
             </w:r>
-            <w:proofErr w:type="spellEnd"/>
             <w:ins w:id="24" w:author="Dionaea Muscipula" w:date="2015-01-06T15:03:00Z">
               <w:r>
-                <w:rPr>
-                  <w:lang w:val="en-US"/>
-                </w:rPr>
                 <w:t>)</w:t>
               </w:r>
             </w:ins>
             <w:r>
-              <w:rPr>
-                <w:lang w:val="en-US"/>
-              </w:rPr>
-              <w:t xml:space="preserve"> en </w:t>
-            </w:r>
-            <w:proofErr w:type="spellStart"/>
-            <w:r>
-              <w:rPr>
-                <w:lang w:val="en-US"/>
-              </w:rPr>
-              <w:t>suivant</w:t>
-            </w:r>
-            <w:proofErr w:type="spellEnd"/>
-            <w:r>
-              <w:rPr>
-                <w:lang w:val="en-US"/>
-              </w:rPr>
-              <w:t xml:space="preserve"> les instructions </w:t>
-            </w:r>
-            <w:proofErr w:type="spellStart"/>
-            <w:r>
-              <w:rPr>
-                <w:lang w:val="en-US"/>
-              </w:rPr>
-              <w:t>ou</w:t>
-            </w:r>
-            <w:proofErr w:type="spellEnd"/>
-            <w:r>
-              <w:rPr>
-                <w:lang w:val="en-US"/>
-              </w:rPr>
-              <w:t xml:space="preserve"> par </w:t>
-            </w:r>
-            <w:proofErr w:type="spellStart"/>
-            <w:r>
-              <w:rPr>
-                <w:lang w:val="en-US"/>
-              </w:rPr>
-              <w:t>l'utilisation</w:t>
-            </w:r>
-            <w:proofErr w:type="spellEnd"/>
-            <w:r>
-              <w:rPr>
-                <w:lang w:val="en-US"/>
-              </w:rPr>
-              <w:t xml:space="preserve"> des </w:t>
-            </w:r>
-            <w:proofErr w:type="spellStart"/>
-            <w:r>
-              <w:rPr>
-                <w:lang w:val="en-US"/>
-              </w:rPr>
-              <w:t>flèches</w:t>
-            </w:r>
-            <w:proofErr w:type="spellEnd"/>
-            <w:r>
-              <w:rPr>
-                <w:lang w:val="en-US"/>
-              </w:rPr>
-              <w:t xml:space="preserve"> </w:t>
-            </w:r>
-            <w:proofErr w:type="spellStart"/>
-            <w:r>
-              <w:rPr>
-                <w:lang w:val="en-US"/>
-              </w:rPr>
-              <w:t>sur</w:t>
-            </w:r>
-            <w:proofErr w:type="spellEnd"/>
-            <w:r>
-              <w:rPr>
-                <w:lang w:val="en-US"/>
-              </w:rPr>
-              <w:t xml:space="preserve"> le fond de </w:t>
-            </w:r>
-            <w:proofErr w:type="spellStart"/>
-            <w:r>
-              <w:rPr>
-                <w:lang w:val="en-US"/>
-              </w:rPr>
-              <w:t>l'écran</w:t>
-            </w:r>
-            <w:proofErr w:type="spellEnd"/>
-            <w:r>
-              <w:rPr>
-                <w:lang w:val="en-US"/>
-              </w:rPr>
-              <w:t xml:space="preserve">. </w:t>
-            </w:r>
-            <w:proofErr w:type="spellStart"/>
-            <w:r>
-              <w:rPr>
-                <w:lang w:val="en-US"/>
-              </w:rPr>
-              <w:t>Vous</w:t>
-            </w:r>
-            <w:proofErr w:type="spellEnd"/>
-            <w:r>
-              <w:rPr>
-                <w:lang w:val="en-US"/>
-              </w:rPr>
-              <w:t xml:space="preserve"> </w:t>
-            </w:r>
-            <w:proofErr w:type="spellStart"/>
-            <w:r>
-              <w:rPr>
-                <w:lang w:val="en-US"/>
-              </w:rPr>
-              <w:t>po</w:t>
-            </w:r>
-            <w:r>
-              <w:rPr>
-                <w:lang w:val="en-US"/>
-              </w:rPr>
-              <w:t>uvez</w:t>
-            </w:r>
-            <w:proofErr w:type="spellEnd"/>
-            <w:r>
-              <w:rPr>
-                <w:lang w:val="en-US"/>
-              </w:rPr>
-              <w:t xml:space="preserve">  quitter</w:t>
-            </w:r>
-            <w:r>
-              <w:rPr>
-                <w:lang w:val="en-US"/>
-              </w:rPr>
-              <w:t xml:space="preserve"> le </w:t>
-            </w:r>
-            <w:proofErr w:type="spellStart"/>
-            <w:r>
-              <w:rPr>
-                <w:lang w:val="en-US"/>
-              </w:rPr>
-              <w:t>tutoriel</w:t>
-            </w:r>
-            <w:proofErr w:type="spellEnd"/>
-            <w:r>
-              <w:rPr>
-                <w:lang w:val="en-US"/>
-              </w:rPr>
-              <w:t xml:space="preserve"> tout moment en </w:t>
-            </w:r>
-            <w:proofErr w:type="spellStart"/>
-            <w:r>
-              <w:rPr>
-                <w:lang w:val="en-US"/>
-              </w:rPr>
-              <w:t>sélectionnant</w:t>
-            </w:r>
-            <w:proofErr w:type="spellEnd"/>
-            <w:r>
-              <w:rPr>
-                <w:lang w:val="en-US"/>
-              </w:rPr>
-              <w:t xml:space="preserve"> </w:t>
-            </w:r>
-            <w:proofErr w:type="spellStart"/>
-            <w:r>
-              <w:rPr>
-                <w:lang w:val="en-US"/>
-              </w:rPr>
-              <w:t>l'icône</w:t>
-            </w:r>
-            <w:proofErr w:type="spellEnd"/>
-            <w:r>
-              <w:rPr>
-                <w:lang w:val="en-US"/>
-              </w:rPr>
-              <w:t xml:space="preserve"> des options en haut à </w:t>
-            </w:r>
-            <w:proofErr w:type="spellStart"/>
-            <w:r>
-              <w:rPr>
-                <w:lang w:val="en-US"/>
-              </w:rPr>
-              <w:t>droite</w:t>
-            </w:r>
-            <w:proofErr w:type="spellEnd"/>
-            <w:r>
-              <w:rPr>
-                <w:lang w:val="en-US"/>
-              </w:rPr>
-              <w:t xml:space="preserve"> de </w:t>
-            </w:r>
-            <w:proofErr w:type="spellStart"/>
-            <w:r>
-              <w:rPr>
-                <w:lang w:val="en-US"/>
-              </w:rPr>
-              <w:t>l'écran</w:t>
-            </w:r>
-            <w:proofErr w:type="spellEnd"/>
-            <w:r>
-              <w:rPr>
-                <w:lang w:val="en-US"/>
-              </w:rPr>
-              <w:t>.</w:t>
+              <w:t xml:space="preserve"> en suivant les instructions ou par l'utilisation des flèches sur le fond de l'écran. </w:t>
+            </w:r>
+            <w:r>
+              <w:rPr>
+                <w:lang w:val="en-US"/>
+              </w:rPr>
+              <w:t>Vous po</w:t>
+            </w:r>
+            <w:r>
+              <w:rPr>
+                <w:lang w:val="en-US"/>
+              </w:rPr>
+              <w:t>uvez  quitter</w:t>
+            </w:r>
+            <w:r>
+              <w:rPr>
+                <w:lang w:val="en-US"/>
+              </w:rPr>
+              <w:t xml:space="preserve"> le tutoriel tout moment en sélectionnant l'icône des options en haut à droite de l'écran.</w:t>
             </w:r>
           </w:p>
         </w:tc>
@@ -3341,148 +2796,63 @@
               <w:rPr>
                 <w:lang w:val="en-US"/>
               </w:rPr>
-              <w:t xml:space="preserve">Lancer </w:t>
-            </w:r>
-            <w:proofErr w:type="spellStart"/>
-            <w:r>
-              <w:rPr>
-                <w:lang w:val="en-US"/>
-              </w:rPr>
-              <w:t>tutoriel</w:t>
-            </w:r>
-            <w:proofErr w:type="spellEnd"/>
-          </w:p>
-        </w:tc>
-      </w:tr>
-      <w:tr>
-        <w:trPr>
-          <w:trHeight w:val="345"/>
-        </w:trPr>
-        <w:tc>
-          <w:tcPr>
-            <w:tcW w:w="4644" w:type="dxa"/>
-          </w:tcPr>
-          <w:p>
-            <w:pPr>
-              <w:rPr>
-                <w:lang w:val="en-US"/>
-              </w:rPr>
-            </w:pPr>
-            <w:r>
-              <w:rPr>
-                <w:lang w:val="en-US"/>
-              </w:rPr>
-              <w:t>It's Bob's turn and he has knocked over 6 pins. Select the number 6...</w:t>
-            </w:r>
-          </w:p>
-        </w:tc>
-        <w:tc>
-          <w:tcPr>
-            <w:tcW w:w="4644" w:type="dxa"/>
-          </w:tcPr>
-          <w:p>
-            <w:pPr>
-              <w:rPr>
-                <w:lang w:val="en-US"/>
-              </w:rPr>
-            </w:pPr>
-            <w:proofErr w:type="spellStart"/>
-            <w:r>
-              <w:rPr>
-                <w:lang w:val="en-US"/>
-              </w:rPr>
-              <w:t>C'est</w:t>
-            </w:r>
-            <w:proofErr w:type="spellEnd"/>
-            <w:r>
-              <w:rPr>
-                <w:lang w:val="en-US"/>
-              </w:rPr>
-              <w:t xml:space="preserve"> au tour </w:t>
-            </w:r>
-            <w:proofErr w:type="spellStart"/>
-            <w:r>
-              <w:rPr>
-                <w:lang w:val="en-US"/>
-              </w:rPr>
-              <w:t>d'Hugo</w:t>
-            </w:r>
-            <w:proofErr w:type="spellEnd"/>
-            <w:r>
-              <w:rPr>
-                <w:lang w:val="en-US"/>
-              </w:rPr>
-              <w:t xml:space="preserve"> et </w:t>
-            </w:r>
-            <w:proofErr w:type="spellStart"/>
-            <w:r>
-              <w:rPr>
-                <w:lang w:val="en-US"/>
-              </w:rPr>
-              <w:t>il</w:t>
-            </w:r>
-            <w:proofErr w:type="spellEnd"/>
-            <w:r>
-              <w:rPr>
-                <w:lang w:val="en-US"/>
-              </w:rPr>
-              <w:t xml:space="preserve"> a </w:t>
-            </w:r>
-            <w:proofErr w:type="spellStart"/>
-            <w:r>
-              <w:rPr>
-                <w:lang w:val="en-US"/>
-              </w:rPr>
-              <w:t>renversé</w:t>
-            </w:r>
-            <w:proofErr w:type="spellEnd"/>
-            <w:r>
-              <w:rPr>
-                <w:lang w:val="en-US"/>
-              </w:rPr>
-              <w:t xml:space="preserve"> six </w:t>
-            </w:r>
-            <w:proofErr w:type="spellStart"/>
-            <w:r>
-              <w:rPr>
-                <w:lang w:val="en-US"/>
-              </w:rPr>
-              <w:t>quilles</w:t>
-            </w:r>
-            <w:proofErr w:type="spellEnd"/>
-            <w:r>
-              <w:rPr>
-                <w:lang w:val="en-US"/>
-              </w:rPr>
-              <w:t xml:space="preserve">. </w:t>
-            </w:r>
-            <w:proofErr w:type="spellStart"/>
-            <w:r>
-              <w:rPr>
-                <w:lang w:val="en-US"/>
-              </w:rPr>
-              <w:t>Sélectionnez</w:t>
-            </w:r>
-            <w:proofErr w:type="spellEnd"/>
-            <w:r>
-              <w:rPr>
-                <w:lang w:val="en-US"/>
-              </w:rPr>
-              <w:t xml:space="preserve"> le </w:t>
-            </w:r>
-            <w:proofErr w:type="spellStart"/>
-            <w:r>
-              <w:rPr>
-                <w:lang w:val="en-US"/>
-              </w:rPr>
-              <w:t>numéro</w:t>
-            </w:r>
-            <w:proofErr w:type="spellEnd"/>
-            <w:r>
-              <w:rPr>
-                <w:lang w:val="en-US"/>
-              </w:rPr>
-              <w:t xml:space="preserve"> 6</w:t>
+              <w:t>Lancer tutoriel</w:t>
+            </w:r>
+          </w:p>
+        </w:tc>
+      </w:tr>
+      <w:tr>
+        <w:trPr>
+          <w:trHeight w:val="345"/>
+        </w:trPr>
+        <w:tc>
+          <w:tcPr>
+            <w:tcW w:w="4644" w:type="dxa"/>
+          </w:tcPr>
+          <w:p>
+            <w:pPr>
+              <w:rPr>
+                <w:lang w:val="en-US"/>
+              </w:rPr>
+            </w:pPr>
+            <w:r>
+              <w:rPr>
+                <w:lang w:val="en-US"/>
+              </w:rPr>
+              <w:t xml:space="preserve">It's Bob's turn and he has knocked over 6 pins. </w:t>
+            </w:r>
+            <w:r>
+              <w:rPr>
+                <w:lang w:val="en-US"/>
+              </w:rPr>
+              <w:lastRenderedPageBreak/>
+              <w:t>Select the number 6...</w:t>
+            </w:r>
+          </w:p>
+        </w:tc>
+        <w:tc>
+          <w:tcPr>
+            <w:tcW w:w="4644" w:type="dxa"/>
+          </w:tcPr>
+          <w:p>
+            <w:pPr>
+              <w:rPr>
+                <w:lang w:val="en-US"/>
+              </w:rPr>
+            </w:pPr>
+            <w:r>
+              <w:rPr>
+                <w:lang w:val="en-US"/>
+              </w:rPr>
+              <w:lastRenderedPageBreak/>
+              <w:t xml:space="preserve">C'est au tour d'Hugo et il a renversé six quilles. </w:t>
+            </w:r>
+            <w:r>
+              <w:rPr>
+                <w:lang w:val="en-US"/>
+              </w:rPr>
+              <w:lastRenderedPageBreak/>
+              <w:t>Sélectionnez le numéro 6</w:t>
             </w:r>
             <w:r>
               <w:rPr>
@@ -3511,6 +2881,7 @@
               <w:rPr>
                 <w:lang w:val="en-US"/>
               </w:rPr>
+              <w:lastRenderedPageBreak/>
               <w:t>Nice, now confirm Bob's score by touching his name. The scoreboard at the top will get updated..</w:t>
             </w:r>
           </w:p>
@@ -3529,119 +2900,7 @@
               <w:rPr>
                 <w:lang w:val="en-US"/>
               </w:rPr>
-              <w:t xml:space="preserve">Top! </w:t>
-            </w:r>
-            <w:proofErr w:type="spellStart"/>
-            <w:r>
-              <w:rPr>
-                <w:lang w:val="en-US"/>
-              </w:rPr>
-              <w:t>Maintenant</w:t>
-            </w:r>
-            <w:proofErr w:type="spellEnd"/>
-            <w:r>
-              <w:rPr>
-                <w:lang w:val="en-US"/>
-              </w:rPr>
-              <w:t xml:space="preserve">, </w:t>
-            </w:r>
-            <w:proofErr w:type="spellStart"/>
-            <w:r>
-              <w:rPr>
-                <w:lang w:val="en-US"/>
-              </w:rPr>
-              <w:t>confirmez</w:t>
-            </w:r>
-            <w:proofErr w:type="spellEnd"/>
-            <w:r>
-              <w:rPr>
-                <w:lang w:val="en-US"/>
-              </w:rPr>
-              <w:t xml:space="preserve"> le score </w:t>
-            </w:r>
-            <w:proofErr w:type="spellStart"/>
-            <w:r>
-              <w:rPr>
-                <w:lang w:val="en-US"/>
-              </w:rPr>
-              <w:t>d'Hugo</w:t>
-            </w:r>
-            <w:proofErr w:type="spellEnd"/>
-            <w:r>
-              <w:rPr>
-                <w:lang w:val="en-US"/>
-              </w:rPr>
-              <w:t xml:space="preserve"> en </w:t>
-            </w:r>
-            <w:proofErr w:type="spellStart"/>
-            <w:r>
-              <w:rPr>
-                <w:lang w:val="en-US"/>
-              </w:rPr>
-              <w:t>touchant</w:t>
-            </w:r>
-            <w:proofErr w:type="spellEnd"/>
-            <w:r>
-              <w:rPr>
-                <w:lang w:val="en-US"/>
-              </w:rPr>
-              <w:t xml:space="preserve"> son nom. La </w:t>
-            </w:r>
-            <w:proofErr w:type="spellStart"/>
-            <w:r>
-              <w:rPr>
-                <w:lang w:val="en-US"/>
-              </w:rPr>
-              <w:t>feuille</w:t>
-            </w:r>
-            <w:proofErr w:type="spellEnd"/>
-            <w:r>
-              <w:rPr>
-                <w:lang w:val="en-US"/>
-              </w:rPr>
-              <w:t xml:space="preserve"> de </w:t>
-            </w:r>
-            <w:proofErr w:type="spellStart"/>
-            <w:r>
-              <w:rPr>
-                <w:lang w:val="en-US"/>
-              </w:rPr>
-              <w:t>scorage</w:t>
-            </w:r>
-            <w:proofErr w:type="spellEnd"/>
-            <w:r>
-              <w:rPr>
-                <w:lang w:val="en-US"/>
-              </w:rPr>
-              <w:t xml:space="preserve"> au </w:t>
-            </w:r>
-            <w:proofErr w:type="spellStart"/>
-            <w:r>
-              <w:rPr>
-                <w:lang w:val="en-US"/>
-              </w:rPr>
-              <w:t>sommet</w:t>
-            </w:r>
-            <w:proofErr w:type="spellEnd"/>
-            <w:r>
-              <w:rPr>
-                <w:lang w:val="en-US"/>
-              </w:rPr>
-              <w:t xml:space="preserve"> sera </w:t>
-            </w:r>
-            <w:proofErr w:type="spellStart"/>
-            <w:r>
-              <w:rPr>
-                <w:lang w:val="en-US"/>
-              </w:rPr>
-              <w:t>mise</w:t>
-            </w:r>
-            <w:proofErr w:type="spellEnd"/>
-            <w:r>
-              <w:rPr>
-                <w:lang w:val="en-US"/>
-              </w:rPr>
-              <w:t xml:space="preserve"> à jour...</w:t>
+              <w:t>Top! Maintenant, confirmez le score d'Hugo en touchant son nom. La feuille de scorage au sommet sera mise à jour...</w:t>
             </w:r>
           </w:p>
         </w:tc>
@@ -3682,301 +2941,73 @@
               <w:rPr>
                 <w:lang w:val="en-US"/>
               </w:rPr>
-              <w:t xml:space="preserve">Bravo! </w:t>
-            </w:r>
-            <w:proofErr w:type="spellStart"/>
-            <w:r>
-              <w:rPr>
-                <w:lang w:val="en-US"/>
-              </w:rPr>
-              <w:t>C'est</w:t>
-            </w:r>
-            <w:proofErr w:type="spellEnd"/>
-            <w:r>
-              <w:rPr>
-                <w:lang w:val="en-US"/>
-              </w:rPr>
-              <w:t xml:space="preserve"> au tour </w:t>
-            </w:r>
-            <w:proofErr w:type="spellStart"/>
-            <w:r>
-              <w:rPr>
-                <w:lang w:val="en-US"/>
-              </w:rPr>
-              <w:t>d'Emma</w:t>
-            </w:r>
-            <w:proofErr w:type="spellEnd"/>
-            <w:r>
-              <w:rPr>
-                <w:lang w:val="en-US"/>
-              </w:rPr>
-              <w:t xml:space="preserve">. Elle </w:t>
-            </w:r>
-            <w:proofErr w:type="spellStart"/>
-            <w:r>
-              <w:rPr>
-                <w:lang w:val="en-US"/>
-              </w:rPr>
-              <w:t>n'a</w:t>
-            </w:r>
-            <w:proofErr w:type="spellEnd"/>
-            <w:r>
-              <w:rPr>
-                <w:lang w:val="en-US"/>
-              </w:rPr>
-              <w:t xml:space="preserve"> pas touché des </w:t>
-            </w:r>
-            <w:proofErr w:type="spellStart"/>
-            <w:r>
-              <w:rPr>
-                <w:lang w:val="en-US"/>
-              </w:rPr>
-              <w:t>quilles</w:t>
-            </w:r>
-            <w:proofErr w:type="spellEnd"/>
-            <w:r>
-              <w:rPr>
-                <w:lang w:val="en-US"/>
-              </w:rPr>
-              <w:t xml:space="preserve">! </w:t>
-            </w:r>
-            <w:proofErr w:type="spellStart"/>
-            <w:r>
-              <w:rPr>
-                <w:lang w:val="en-US"/>
-              </w:rPr>
-              <w:t>Sélectionnez</w:t>
-            </w:r>
-            <w:proofErr w:type="spellEnd"/>
-            <w:r>
-              <w:rPr>
-                <w:lang w:val="en-US"/>
-              </w:rPr>
-              <w:t xml:space="preserve"> le </w:t>
-            </w:r>
-            <w:proofErr w:type="spellStart"/>
-            <w:r>
-              <w:rPr>
-                <w:lang w:val="en-US"/>
-              </w:rPr>
-              <w:t>numéro</w:t>
-            </w:r>
-            <w:proofErr w:type="spellEnd"/>
-            <w:r>
-              <w:rPr>
-                <w:lang w:val="en-US"/>
-              </w:rPr>
-              <w:t xml:space="preserve"> 0 et </w:t>
-            </w:r>
-            <w:proofErr w:type="spellStart"/>
-            <w:r>
-              <w:rPr>
-                <w:lang w:val="en-US"/>
-              </w:rPr>
-              <w:t>l'affecter</w:t>
-            </w:r>
-            <w:proofErr w:type="spellEnd"/>
-            <w:r>
-              <w:rPr>
-                <w:lang w:val="en-US"/>
-              </w:rPr>
-              <w:t xml:space="preserve"> à Emma.</w:t>
-            </w:r>
-          </w:p>
-        </w:tc>
-      </w:tr>
-      <w:tr>
-        <w:trPr>
-          <w:trHeight w:val="345"/>
-        </w:trPr>
-        <w:tc>
-          <w:tcPr>
-            <w:tcW w:w="4644" w:type="dxa"/>
-          </w:tcPr>
-          <w:p>
-            <w:pPr>
-              <w:rPr>
-                <w:lang w:val="en-US"/>
-              </w:rPr>
-            </w:pPr>
-            <w:r>
-              <w:rPr>
-                <w:lang w:val="en-US"/>
-              </w:rPr>
-              <w:t xml:space="preserve">Bob is winning! You can get a detailed score overview by touching the scoreboard at the top. </w:t>
-            </w:r>
-            <w:r>
-              <w:rPr>
-                <w:lang w:val="en-US"/>
-              </w:rPr>
-              <w:lastRenderedPageBreak/>
-              <w:t>Give it a try...</w:t>
-            </w:r>
-          </w:p>
-        </w:tc>
-        <w:tc>
-          <w:tcPr>
-            <w:tcW w:w="4644" w:type="dxa"/>
-          </w:tcPr>
-          <w:p>
-            <w:pPr>
-              <w:rPr>
-                <w:lang w:val="en-US"/>
-              </w:rPr>
-            </w:pPr>
-            <w:r>
-              <w:lastRenderedPageBreak/>
+              <w:t>Bravo! C'est au tour d'Emma. Elle n'a pas touché des quilles! Sélectionnez le numéro 0 et l'affecter à Emma.</w:t>
+            </w:r>
+          </w:p>
+        </w:tc>
+      </w:tr>
+      <w:tr>
+        <w:trPr>
+          <w:trHeight w:val="345"/>
+        </w:trPr>
+        <w:tc>
+          <w:tcPr>
+            <w:tcW w:w="4644" w:type="dxa"/>
+          </w:tcPr>
+          <w:p>
+            <w:pPr>
+              <w:rPr>
+                <w:lang w:val="en-US"/>
+              </w:rPr>
+            </w:pPr>
+            <w:r>
+              <w:rPr>
+                <w:lang w:val="en-US"/>
+              </w:rPr>
+              <w:t>Bob is winning! You can get a detailed score overview by touching the scoreboard at the top. Give it a try...</w:t>
+            </w:r>
+          </w:p>
+        </w:tc>
+        <w:tc>
+          <w:tcPr>
+            <w:tcW w:w="4644" w:type="dxa"/>
+          </w:tcPr>
+          <w:p>
+            <w:pPr>
+              <w:rPr>
+                <w:lang w:val="en-US"/>
+              </w:rPr>
+            </w:pPr>
+            <w:r>
               <w:t xml:space="preserve">Hugo est en train de gagner! </w:t>
             </w:r>
-            <w:proofErr w:type="spellStart"/>
-            <w:r>
-              <w:rPr>
-                <w:lang w:val="en-US"/>
-              </w:rPr>
-              <w:t>Vous</w:t>
-            </w:r>
-            <w:proofErr w:type="spellEnd"/>
-            <w:r>
-              <w:rPr>
-                <w:lang w:val="en-US"/>
-              </w:rPr>
-              <w:t xml:space="preserve"> </w:t>
-            </w:r>
-            <w:proofErr w:type="spellStart"/>
-            <w:r>
-              <w:rPr>
-                <w:lang w:val="en-US"/>
-              </w:rPr>
-              <w:t>pouvez</w:t>
-            </w:r>
-            <w:proofErr w:type="spellEnd"/>
-            <w:r>
-              <w:rPr>
-                <w:lang w:val="en-US"/>
-              </w:rPr>
-              <w:t xml:space="preserve"> </w:t>
-            </w:r>
-            <w:proofErr w:type="spellStart"/>
-            <w:r>
-              <w:rPr>
-                <w:lang w:val="en-US"/>
-              </w:rPr>
-              <w:t>obtenir</w:t>
-            </w:r>
-            <w:proofErr w:type="spellEnd"/>
-            <w:r>
-              <w:rPr>
-                <w:lang w:val="en-US"/>
-              </w:rPr>
-              <w:t xml:space="preserve"> le score </w:t>
-            </w:r>
-            <w:proofErr w:type="spellStart"/>
-            <w:r>
-              <w:rPr>
-                <w:lang w:val="en-US"/>
-              </w:rPr>
-              <w:t>aperçu</w:t>
-            </w:r>
-            <w:proofErr w:type="spellEnd"/>
-            <w:r>
-              <w:rPr>
-                <w:lang w:val="en-US"/>
-              </w:rPr>
-              <w:t xml:space="preserve"> </w:t>
-            </w:r>
-            <w:proofErr w:type="spellStart"/>
-            <w:r>
-              <w:rPr>
-                <w:lang w:val="en-US"/>
-              </w:rPr>
-              <w:t>détaillé</w:t>
-            </w:r>
-            <w:proofErr w:type="spellEnd"/>
-            <w:r>
-              <w:rPr>
-                <w:lang w:val="en-US"/>
-              </w:rPr>
-              <w:t xml:space="preserve"> en </w:t>
-            </w:r>
-            <w:proofErr w:type="spellStart"/>
-            <w:r>
-              <w:rPr>
-                <w:lang w:val="en-US"/>
-              </w:rPr>
-              <w:t>touchant</w:t>
-            </w:r>
-            <w:proofErr w:type="spellEnd"/>
-            <w:r>
-              <w:rPr>
-                <w:lang w:val="en-US"/>
-              </w:rPr>
-              <w:t xml:space="preserve"> la </w:t>
-            </w:r>
-            <w:proofErr w:type="spellStart"/>
-            <w:r>
-              <w:rPr>
-                <w:lang w:val="en-US"/>
-              </w:rPr>
-              <w:lastRenderedPageBreak/>
-              <w:t>feuille</w:t>
-            </w:r>
-            <w:proofErr w:type="spellEnd"/>
-            <w:r>
-              <w:rPr>
-                <w:lang w:val="en-US"/>
-              </w:rPr>
-              <w:t xml:space="preserve"> de </w:t>
-            </w:r>
-            <w:proofErr w:type="spellStart"/>
-            <w:r>
-              <w:rPr>
-                <w:lang w:val="en-US"/>
-              </w:rPr>
-              <w:t>scorage</w:t>
-            </w:r>
-            <w:proofErr w:type="spellEnd"/>
-            <w:r>
-              <w:rPr>
-                <w:lang w:val="en-US"/>
-              </w:rPr>
-              <w:t xml:space="preserve"> en haut. </w:t>
-            </w:r>
-            <w:proofErr w:type="spellStart"/>
-            <w:r>
-              <w:rPr>
-                <w:lang w:val="en-US"/>
-              </w:rPr>
-              <w:t>Essayez</w:t>
-            </w:r>
-            <w:proofErr w:type="spellEnd"/>
-            <w:r>
-              <w:rPr>
-                <w:lang w:val="en-US"/>
-              </w:rPr>
-              <w:t>-le..</w:t>
-            </w:r>
-          </w:p>
-        </w:tc>
-      </w:tr>
-      <w:tr>
-        <w:trPr>
-          <w:trHeight w:val="345"/>
-        </w:trPr>
-        <w:tc>
-          <w:tcPr>
-            <w:tcW w:w="4644" w:type="dxa"/>
-          </w:tcPr>
-          <w:p>
-            <w:pPr>
-              <w:rPr>
-                <w:lang w:val="en-US"/>
-              </w:rPr>
-            </w:pPr>
-            <w:r>
-              <w:rPr>
-                <w:lang w:val="en-US"/>
-              </w:rPr>
-              <w:lastRenderedPageBreak/>
+            <w:r>
+              <w:rPr>
+                <w:lang w:val="en-US"/>
+              </w:rPr>
+              <w:t>Vous pouvez obtenir le score aperçu détaillé en touchant la feuille de scorage en haut. Essayez-le..</w:t>
+            </w:r>
+          </w:p>
+        </w:tc>
+      </w:tr>
+      <w:tr>
+        <w:trPr>
+          <w:trHeight w:val="345"/>
+        </w:trPr>
+        <w:tc>
+          <w:tcPr>
+            <w:tcW w:w="4644" w:type="dxa"/>
+          </w:tcPr>
+          <w:p>
+            <w:pPr>
+              <w:rPr>
+                <w:lang w:val="en-US"/>
+              </w:rPr>
+            </w:pPr>
+            <w:r>
+              <w:rPr>
+                <w:lang w:val="en-US"/>
+              </w:rPr>
               <w:t>If you assign a wrong score, you can undo it by touching the options icon at the top and selecting 'undo last'. Try it..</w:t>
             </w:r>
           </w:p>
@@ -3995,378 +3026,48 @@
               <w:rPr>
                 <w:lang w:val="en-US"/>
               </w:rPr>
-              <w:t xml:space="preserve">Si </w:t>
-            </w:r>
-            <w:proofErr w:type="spellStart"/>
-            <w:r>
-              <w:rPr>
-                <w:lang w:val="en-US"/>
-              </w:rPr>
-              <w:t>vous</w:t>
-            </w:r>
-            <w:proofErr w:type="spellEnd"/>
-            <w:r>
-              <w:rPr>
-                <w:lang w:val="en-US"/>
-              </w:rPr>
-              <w:t xml:space="preserve"> </w:t>
-            </w:r>
-            <w:proofErr w:type="spellStart"/>
-            <w:r>
-              <w:rPr>
-                <w:lang w:val="en-US"/>
-              </w:rPr>
-              <w:t>attribuez</w:t>
-            </w:r>
-            <w:proofErr w:type="spellEnd"/>
-            <w:r>
-              <w:rPr>
-                <w:lang w:val="en-US"/>
-              </w:rPr>
-              <w:t xml:space="preserve"> un </w:t>
-            </w:r>
-            <w:proofErr w:type="spellStart"/>
-            <w:r>
-              <w:rPr>
-                <w:lang w:val="en-US"/>
-              </w:rPr>
-              <w:t>mauvais</w:t>
-            </w:r>
-            <w:proofErr w:type="spellEnd"/>
-            <w:r>
-              <w:rPr>
-                <w:lang w:val="en-US"/>
-              </w:rPr>
-              <w:t xml:space="preserve"> score, </w:t>
-            </w:r>
-            <w:proofErr w:type="spellStart"/>
-            <w:r>
-              <w:rPr>
-                <w:lang w:val="en-US"/>
-              </w:rPr>
-              <w:t>vous</w:t>
-            </w:r>
-            <w:proofErr w:type="spellEnd"/>
-            <w:r>
-              <w:rPr>
-                <w:lang w:val="en-US"/>
-              </w:rPr>
-              <w:t xml:space="preserve"> </w:t>
-            </w:r>
-            <w:proofErr w:type="spellStart"/>
-            <w:r>
-              <w:rPr>
-                <w:lang w:val="en-US"/>
-              </w:rPr>
-              <w:t>pouvez</w:t>
-            </w:r>
-            <w:proofErr w:type="spellEnd"/>
-            <w:r>
-              <w:rPr>
-                <w:lang w:val="en-US"/>
-              </w:rPr>
-              <w:t xml:space="preserve"> </w:t>
-            </w:r>
-            <w:proofErr w:type="spellStart"/>
-            <w:r>
-              <w:rPr>
-                <w:lang w:val="en-US"/>
-              </w:rPr>
-              <w:t>annuler</w:t>
-            </w:r>
-            <w:proofErr w:type="spellEnd"/>
-            <w:r>
-              <w:rPr>
-                <w:lang w:val="en-US"/>
-              </w:rPr>
-              <w:t xml:space="preserve"> en </w:t>
-            </w:r>
-            <w:proofErr w:type="spellStart"/>
-            <w:r>
-              <w:rPr>
-                <w:lang w:val="en-US"/>
-              </w:rPr>
-              <w:t>touchant</w:t>
-            </w:r>
-            <w:proofErr w:type="spellEnd"/>
-            <w:r>
-              <w:rPr>
-                <w:lang w:val="en-US"/>
-              </w:rPr>
-              <w:t xml:space="preserve"> </w:t>
-            </w:r>
-            <w:proofErr w:type="spellStart"/>
-            <w:r>
-              <w:rPr>
-                <w:lang w:val="en-US"/>
-              </w:rPr>
-              <w:t>l'icône</w:t>
-            </w:r>
-            <w:proofErr w:type="spellEnd"/>
-            <w:r>
-              <w:rPr>
-                <w:lang w:val="en-US"/>
-              </w:rPr>
-              <w:t xml:space="preserve"> des options en haut et en </w:t>
-            </w:r>
-            <w:proofErr w:type="spellStart"/>
-            <w:r>
-              <w:rPr>
-                <w:lang w:val="en-US"/>
-              </w:rPr>
-              <w:t>sélectionnant</w:t>
-            </w:r>
-            <w:proofErr w:type="spellEnd"/>
-            <w:r>
-              <w:rPr>
-                <w:lang w:val="en-US"/>
-              </w:rPr>
-              <w:t xml:space="preserve"> '</w:t>
-            </w:r>
-            <w:proofErr w:type="spellStart"/>
-            <w:r>
-              <w:rPr>
-                <w:lang w:val="en-US"/>
-              </w:rPr>
-              <w:t>Annulez</w:t>
-            </w:r>
-            <w:proofErr w:type="spellEnd"/>
-            <w:r>
-              <w:rPr>
-                <w:lang w:val="en-US"/>
-              </w:rPr>
-              <w:t xml:space="preserve"> la </w:t>
-            </w:r>
-            <w:proofErr w:type="spellStart"/>
-            <w:r>
-              <w:rPr>
-                <w:lang w:val="en-US"/>
-              </w:rPr>
-              <w:t>dernière</w:t>
-            </w:r>
-            <w:proofErr w:type="spellEnd"/>
-            <w:r>
-              <w:rPr>
-                <w:lang w:val="en-US"/>
-              </w:rPr>
-              <w:t xml:space="preserve">'. </w:t>
-            </w:r>
-            <w:proofErr w:type="spellStart"/>
-            <w:r>
-              <w:rPr>
-                <w:lang w:val="en-US"/>
-              </w:rPr>
-              <w:t>Essayez</w:t>
-            </w:r>
-            <w:proofErr w:type="spellEnd"/>
-            <w:r>
-              <w:rPr>
-                <w:lang w:val="en-US"/>
-              </w:rPr>
-              <w:t>-le..</w:t>
-            </w:r>
-          </w:p>
-        </w:tc>
-      </w:tr>
-      <w:tr>
-        <w:trPr>
-          <w:trHeight w:val="345"/>
-        </w:trPr>
-        <w:tc>
-          <w:tcPr>
-            <w:tcW w:w="4644" w:type="dxa"/>
-          </w:tcPr>
-          <w:p>
-            <w:pPr>
-              <w:rPr>
-                <w:lang w:val="en-US"/>
-              </w:rPr>
-            </w:pPr>
-            <w:proofErr w:type="spellStart"/>
-            <w:r>
-              <w:rPr>
-                <w:lang w:val="en-US"/>
-              </w:rPr>
-              <w:t>Okey</w:t>
-            </w:r>
-            <w:proofErr w:type="spellEnd"/>
-            <w:r>
-              <w:rPr>
-                <w:lang w:val="en-US"/>
-              </w:rPr>
-              <w:t xml:space="preserve">, you're all set for some </w:t>
-            </w:r>
-            <w:proofErr w:type="spellStart"/>
-            <w:r>
-              <w:rPr>
-                <w:lang w:val="en-US"/>
-              </w:rPr>
-              <w:t>mölkky</w:t>
-            </w:r>
-            <w:proofErr w:type="spellEnd"/>
-            <w:r>
-              <w:rPr>
-                <w:lang w:val="en-US"/>
-              </w:rPr>
-              <w:t xml:space="preserve"> action! Exit the tutorial game by touching the options icon and selecting 'exit game'.</w:t>
-            </w:r>
-          </w:p>
-        </w:tc>
-        <w:tc>
-          <w:tcPr>
-            <w:tcW w:w="4644" w:type="dxa"/>
-          </w:tcPr>
-          <w:p>
-            <w:pPr>
-              <w:rPr>
-                <w:lang w:val="en-US"/>
-              </w:rPr>
-            </w:pPr>
-            <w:r>
-              <w:rPr>
-                <w:lang w:val="en-US"/>
-              </w:rPr>
-              <w:t xml:space="preserve">Voila, </w:t>
-            </w:r>
-            <w:proofErr w:type="spellStart"/>
-            <w:r>
-              <w:rPr>
-                <w:lang w:val="en-US"/>
-              </w:rPr>
-              <w:t>vous</w:t>
-            </w:r>
-            <w:proofErr w:type="spellEnd"/>
-            <w:r>
-              <w:rPr>
-                <w:lang w:val="en-US"/>
-              </w:rPr>
-              <w:t xml:space="preserve"> </w:t>
-            </w:r>
-            <w:proofErr w:type="spellStart"/>
-            <w:r>
-              <w:rPr>
-                <w:lang w:val="en-US"/>
-              </w:rPr>
-              <w:t>êtes</w:t>
-            </w:r>
-            <w:proofErr w:type="spellEnd"/>
-            <w:r>
-              <w:rPr>
-                <w:lang w:val="en-US"/>
-              </w:rPr>
-              <w:t xml:space="preserve"> prêt! </w:t>
-            </w:r>
-            <w:proofErr w:type="spellStart"/>
-            <w:r>
-              <w:rPr>
-                <w:lang w:val="en-US"/>
-              </w:rPr>
-              <w:t>Quittez</w:t>
-            </w:r>
-            <w:proofErr w:type="spellEnd"/>
-            <w:r>
-              <w:rPr>
-                <w:lang w:val="en-US"/>
-              </w:rPr>
-              <w:t xml:space="preserve"> le </w:t>
-            </w:r>
-            <w:proofErr w:type="spellStart"/>
-            <w:r>
-              <w:rPr>
-                <w:lang w:val="en-US"/>
-              </w:rPr>
-              <w:t>jeu</w:t>
-            </w:r>
-            <w:proofErr w:type="spellEnd"/>
-            <w:r>
-              <w:rPr>
-                <w:lang w:val="en-US"/>
-              </w:rPr>
-              <w:t xml:space="preserve"> de </w:t>
-            </w:r>
-            <w:proofErr w:type="spellStart"/>
-            <w:r>
-              <w:rPr>
-                <w:lang w:val="en-US"/>
-              </w:rPr>
-              <w:t>tutoriel</w:t>
-            </w:r>
-            <w:proofErr w:type="spellEnd"/>
-            <w:r>
-              <w:rPr>
-                <w:lang w:val="en-US"/>
-              </w:rPr>
-              <w:t xml:space="preserve"> en </w:t>
-            </w:r>
-            <w:proofErr w:type="spellStart"/>
-            <w:r>
-              <w:rPr>
-                <w:lang w:val="en-US"/>
-              </w:rPr>
-              <w:t>touchant</w:t>
-            </w:r>
-            <w:proofErr w:type="spellEnd"/>
-            <w:r>
-              <w:rPr>
-                <w:lang w:val="en-US"/>
-              </w:rPr>
-              <w:t xml:space="preserve"> </w:t>
-            </w:r>
-            <w:proofErr w:type="spellStart"/>
-            <w:r>
-              <w:rPr>
-                <w:lang w:val="en-US"/>
-              </w:rPr>
-              <w:t>l'icône</w:t>
-            </w:r>
-            <w:proofErr w:type="spellEnd"/>
-            <w:r>
-              <w:rPr>
-                <w:lang w:val="en-US"/>
-              </w:rPr>
-              <w:t xml:space="preserve"> des options et en </w:t>
-            </w:r>
-            <w:proofErr w:type="spellStart"/>
-            <w:r>
-              <w:rPr>
-                <w:lang w:val="en-US"/>
-              </w:rPr>
-              <w:t>sélectionnant</w:t>
-            </w:r>
-            <w:proofErr w:type="spellEnd"/>
-            <w:r>
-              <w:rPr>
-                <w:lang w:val="en-US"/>
-              </w:rPr>
-              <w:t xml:space="preserve"> '</w:t>
-            </w:r>
-            <w:proofErr w:type="spellStart"/>
-            <w:r>
-              <w:rPr>
-                <w:lang w:val="en-US"/>
-              </w:rPr>
-              <w:t>Quittez</w:t>
-            </w:r>
-            <w:proofErr w:type="spellEnd"/>
-            <w:r>
-              <w:rPr>
-                <w:lang w:val="en-US"/>
-              </w:rPr>
-              <w:t xml:space="preserve"> le </w:t>
-            </w:r>
-            <w:proofErr w:type="spellStart"/>
-            <w:r>
-              <w:rPr>
-                <w:lang w:val="en-US"/>
-              </w:rPr>
-              <w:t>jeu</w:t>
-            </w:r>
-            <w:proofErr w:type="spellEnd"/>
-            <w:r>
-              <w:rPr>
-                <w:lang w:val="en-US"/>
-              </w:rPr>
-              <w:t>'.</w:t>
+              <w:t>Si vous attribuez un mauvais score, vous pouvez annuler en touchant l'icône des options en haut et en sélectionnant 'Annulez la dernière'. Essayez-le..</w:t>
+            </w:r>
+          </w:p>
+        </w:tc>
+      </w:tr>
+      <w:tr>
+        <w:trPr>
+          <w:trHeight w:val="345"/>
+        </w:trPr>
+        <w:tc>
+          <w:tcPr>
+            <w:tcW w:w="4644" w:type="dxa"/>
+          </w:tcPr>
+          <w:p>
+            <w:pPr>
+              <w:rPr>
+                <w:lang w:val="en-US"/>
+              </w:rPr>
+            </w:pPr>
+            <w:r>
+              <w:rPr>
+                <w:lang w:val="en-US"/>
+              </w:rPr>
+              <w:t>Okey, you're all set for some mölkky action! Exit the tutorial game by touching the options icon and selecting 'exit game'.</w:t>
+            </w:r>
+          </w:p>
+        </w:tc>
+        <w:tc>
+          <w:tcPr>
+            <w:tcW w:w="4644" w:type="dxa"/>
+          </w:tcPr>
+          <w:p>
+            <w:pPr>
+              <w:rPr>
+                <w:lang w:val="en-US"/>
+              </w:rPr>
+            </w:pPr>
+            <w:r>
+              <w:rPr>
+                <w:lang w:val="en-US"/>
+              </w:rPr>
+              <w:t>Voila, vous êtes prêt! Quittez le jeu de tutoriel en touchant l'icône des options et en sélectionnant 'Quittez le jeu'.</w:t>
             </w:r>
           </w:p>
         </w:tc>
@@ -4407,35 +3108,7 @@
               <w:rPr>
                 <w:lang w:val="en-US"/>
               </w:rPr>
-              <w:t xml:space="preserve">Non! </w:t>
-            </w:r>
-            <w:proofErr w:type="spellStart"/>
-            <w:r>
-              <w:rPr>
-                <w:lang w:val="en-US"/>
-              </w:rPr>
-              <w:t>Sélectionnez</w:t>
-            </w:r>
-            <w:proofErr w:type="spellEnd"/>
-            <w:r>
-              <w:rPr>
-                <w:lang w:val="en-US"/>
-              </w:rPr>
-              <w:t xml:space="preserve"> le </w:t>
-            </w:r>
-            <w:proofErr w:type="spellStart"/>
-            <w:r>
-              <w:rPr>
-                <w:lang w:val="en-US"/>
-              </w:rPr>
-              <w:t>numéro</w:t>
-            </w:r>
-            <w:proofErr w:type="spellEnd"/>
-            <w:r>
-              <w:rPr>
-                <w:lang w:val="en-US"/>
-              </w:rPr>
-              <w:t xml:space="preserve"> 6</w:t>
+              <w:t>Non! Sélectionnez le numéro 6</w:t>
             </w:r>
           </w:p>
         </w:tc>
@@ -4476,49 +3149,7 @@
               <w:rPr>
                 <w:lang w:val="en-US"/>
               </w:rPr>
-              <w:t xml:space="preserve">Non! </w:t>
-            </w:r>
-            <w:proofErr w:type="spellStart"/>
-            <w:r>
-              <w:rPr>
-                <w:lang w:val="en-US"/>
-              </w:rPr>
-              <w:t>Sélectionnez</w:t>
-            </w:r>
-            <w:proofErr w:type="spellEnd"/>
-            <w:r>
-              <w:rPr>
-                <w:lang w:val="en-US"/>
-              </w:rPr>
-              <w:t xml:space="preserve"> le nom </w:t>
-            </w:r>
-            <w:proofErr w:type="spellStart"/>
-            <w:r>
-              <w:rPr>
-                <w:lang w:val="en-US"/>
-              </w:rPr>
-              <w:t>d'Hugo</w:t>
-            </w:r>
-            <w:proofErr w:type="spellEnd"/>
-            <w:r>
-              <w:rPr>
-                <w:lang w:val="en-US"/>
-              </w:rPr>
-              <w:t xml:space="preserve"> (</w:t>
-            </w:r>
-            <w:proofErr w:type="spellStart"/>
-            <w:r>
-              <w:rPr>
-                <w:lang w:val="en-US"/>
-              </w:rPr>
-              <w:t>marqué</w:t>
-            </w:r>
-            <w:proofErr w:type="spellEnd"/>
-            <w:r>
-              <w:rPr>
-                <w:lang w:val="en-US"/>
-              </w:rPr>
-              <w:t xml:space="preserve"> en rouge)</w:t>
+              <w:t>Non! Sélectionnez le nom d'Hugo (marqué en rouge)</w:t>
             </w:r>
           </w:p>
         </w:tc>
@@ -4559,72 +3190,8 @@
               <w:rPr>
                 <w:lang w:val="en-US"/>
               </w:rPr>
-              <w:t xml:space="preserve">Non! </w:t>
-            </w:r>
-            <w:proofErr w:type="spellStart"/>
-            <w:r>
-              <w:rPr>
-                <w:lang w:val="en-US"/>
-              </w:rPr>
-              <w:t>Sélectionnez</w:t>
-            </w:r>
-            <w:proofErr w:type="spellEnd"/>
-            <w:r>
-              <w:rPr>
-                <w:lang w:val="en-US"/>
-              </w:rPr>
-              <w:t xml:space="preserve"> le </w:t>
-            </w:r>
-            <w:proofErr w:type="spellStart"/>
-            <w:r>
-              <w:rPr>
-                <w:lang w:val="en-US"/>
-              </w:rPr>
-              <w:t>numéro</w:t>
-            </w:r>
-            <w:proofErr w:type="spellEnd"/>
-            <w:r>
-              <w:rPr>
-                <w:lang w:val="en-US"/>
-              </w:rPr>
-              <w:t xml:space="preserve"> 0, </w:t>
-            </w:r>
-            <w:proofErr w:type="spellStart"/>
-            <w:r>
-              <w:rPr>
-                <w:lang w:val="en-US"/>
-              </w:rPr>
-              <w:t>puis</w:t>
-            </w:r>
-            <w:proofErr w:type="spellEnd"/>
-            <w:r>
-              <w:rPr>
-                <w:lang w:val="en-US"/>
-              </w:rPr>
-              <w:t xml:space="preserve"> </w:t>
-            </w:r>
-            <w:proofErr w:type="spellStart"/>
-            <w:r>
-              <w:rPr>
-                <w:lang w:val="en-US"/>
-              </w:rPr>
-              <w:t>sélectionnez</w:t>
-            </w:r>
-            <w:proofErr w:type="spellEnd"/>
-            <w:r>
-              <w:rPr>
-                <w:lang w:val="en-US"/>
-              </w:rPr>
-              <w:t xml:space="preserve"> le nom </w:t>
-            </w:r>
-            <w:proofErr w:type="spellStart"/>
-            <w:r>
-              <w:rPr>
-                <w:lang w:val="en-US"/>
-              </w:rPr>
-              <w:t>d'Emma</w:t>
-            </w:r>
-            <w:proofErr w:type="spellEnd"/>
+              <w:t>Non! Sélectionnez le numéro 0, puis sélectionnez le nom d'Emma</w:t>
+            </w:r>
           </w:p>
         </w:tc>
       </w:tr>
@@ -4697,79 +3264,8 @@
               <w:rPr>
                 <w:lang w:val="en-US"/>
               </w:rPr>
-              <w:t xml:space="preserve">Non! </w:t>
-            </w:r>
-            <w:proofErr w:type="spellStart"/>
-            <w:r>
-              <w:rPr>
-                <w:lang w:val="en-US"/>
-              </w:rPr>
-              <w:t>Sélectionnez</w:t>
-            </w:r>
-            <w:proofErr w:type="spellEnd"/>
-            <w:r>
-              <w:rPr>
-                <w:lang w:val="en-US"/>
-              </w:rPr>
-              <w:t xml:space="preserve"> </w:t>
-            </w:r>
-            <w:proofErr w:type="spellStart"/>
-            <w:r>
-              <w:rPr>
-                <w:lang w:val="en-US"/>
-              </w:rPr>
-              <w:t>l'icône</w:t>
-            </w:r>
-            <w:proofErr w:type="spellEnd"/>
-            <w:r>
-              <w:rPr>
-                <w:lang w:val="en-US"/>
-              </w:rPr>
-              <w:t xml:space="preserve"> des options en haut à </w:t>
-            </w:r>
-            <w:proofErr w:type="spellStart"/>
-            <w:r>
-              <w:rPr>
-                <w:lang w:val="en-US"/>
-              </w:rPr>
-              <w:t>droite</w:t>
-            </w:r>
-            <w:proofErr w:type="spellEnd"/>
-            <w:r>
-              <w:rPr>
-                <w:lang w:val="en-US"/>
-              </w:rPr>
-              <w:t xml:space="preserve"> de </w:t>
-            </w:r>
-            <w:proofErr w:type="spellStart"/>
-            <w:r>
-              <w:rPr>
-                <w:lang w:val="en-US"/>
-              </w:rPr>
-              <w:t>l'écran</w:t>
-            </w:r>
-            <w:proofErr w:type="spellEnd"/>
-            <w:r>
-              <w:rPr>
-                <w:lang w:val="en-US"/>
-              </w:rPr>
-              <w:t xml:space="preserve">, </w:t>
-            </w:r>
-            <w:proofErr w:type="spellStart"/>
-            <w:r>
-              <w:rPr>
-                <w:lang w:val="en-US"/>
-              </w:rPr>
-              <w:t>puis</w:t>
-            </w:r>
-            <w:proofErr w:type="spellEnd"/>
-            <w:r>
-              <w:rPr>
-                <w:lang w:val="en-US"/>
-              </w:rPr>
-              <w:t xml:space="preserve"> </w:t>
-            </w:r>
-            <w:proofErr w:type="spellStart"/>
+              <w:t xml:space="preserve">Non! Sélectionnez l'icône des options en haut à droite de l'écran, puis </w:t>
+            </w:r>
             <w:ins w:id="25" w:author="Dionaea Muscipula" w:date="2015-01-06T15:08:00Z">
               <w:r>
                 <w:rPr>
@@ -4778,54 +3274,11 @@
                 <w:t>poussez</w:t>
               </w:r>
             </w:ins>
-            <w:proofErr w:type="spellEnd"/>
-            <w:r>
-              <w:rPr>
-                <w:lang w:val="en-US"/>
-              </w:rPr>
-              <w:t xml:space="preserve"> le </w:t>
-            </w:r>
-            <w:proofErr w:type="spellStart"/>
-            <w:r>
-              <w:rPr>
-                <w:lang w:val="en-US"/>
-              </w:rPr>
-              <w:t>bouton</w:t>
-            </w:r>
-            <w:proofErr w:type="spellEnd"/>
-            <w:r>
-              <w:rPr>
-                <w:lang w:val="en-US"/>
-              </w:rPr>
-              <w:t xml:space="preserve"> '</w:t>
-            </w:r>
-            <w:proofErr w:type="spellStart"/>
-            <w:r>
-              <w:rPr>
-                <w:lang w:val="en-US"/>
-              </w:rPr>
-              <w:t>Annulez</w:t>
-            </w:r>
-            <w:proofErr w:type="spellEnd"/>
-            <w:r>
-              <w:rPr>
-                <w:lang w:val="en-US"/>
-              </w:rPr>
-              <w:t xml:space="preserve"> la </w:t>
-            </w:r>
-            <w:proofErr w:type="spellStart"/>
-            <w:r>
-              <w:rPr>
-                <w:lang w:val="en-US"/>
-              </w:rPr>
-              <w:t>dernière</w:t>
-            </w:r>
-            <w:proofErr w:type="spellEnd"/>
-            <w:r>
-              <w:rPr>
-                <w:lang w:val="en-US"/>
-              </w:rPr>
-              <w:t>'</w:t>
+            <w:r>
+              <w:rPr>
+                <w:lang w:val="en-US"/>
+              </w:rPr>
+              <w:t xml:space="preserve"> le bouton 'Annulez la dernière'</w:t>
             </w:r>
           </w:p>
         </w:tc>
@@ -4866,141 +3319,21 @@
               <w:rPr>
                 <w:lang w:val="en-US"/>
               </w:rPr>
-              <w:t xml:space="preserve">Non! </w:t>
-            </w:r>
-            <w:proofErr w:type="spellStart"/>
-            <w:r>
-              <w:rPr>
-                <w:lang w:val="en-US"/>
-              </w:rPr>
-              <w:t>Sélectionnez</w:t>
-            </w:r>
-            <w:proofErr w:type="spellEnd"/>
-            <w:r>
-              <w:rPr>
-                <w:lang w:val="en-US"/>
-              </w:rPr>
-              <w:t xml:space="preserve"> </w:t>
-            </w:r>
-            <w:proofErr w:type="spellStart"/>
-            <w:r>
-              <w:rPr>
-                <w:lang w:val="en-US"/>
-              </w:rPr>
-              <w:t>l'icône</w:t>
-            </w:r>
-            <w:proofErr w:type="spellEnd"/>
-            <w:r>
-              <w:rPr>
-                <w:lang w:val="en-US"/>
-              </w:rPr>
-              <w:t xml:space="preserve"> des options en haut à </w:t>
-            </w:r>
-            <w:proofErr w:type="spellStart"/>
-            <w:r>
-              <w:rPr>
-                <w:lang w:val="en-US"/>
-              </w:rPr>
-              <w:t>droite</w:t>
-            </w:r>
-            <w:proofErr w:type="spellEnd"/>
-            <w:r>
-              <w:rPr>
-                <w:lang w:val="en-US"/>
-              </w:rPr>
-              <w:t xml:space="preserve"> de </w:t>
-            </w:r>
-            <w:proofErr w:type="spellStart"/>
-            <w:r>
-              <w:rPr>
-                <w:lang w:val="en-US"/>
-              </w:rPr>
-              <w:t>l'écran</w:t>
-            </w:r>
-            <w:proofErr w:type="spellEnd"/>
-            <w:r>
-              <w:rPr>
-                <w:lang w:val="en-US"/>
-              </w:rPr>
-              <w:t xml:space="preserve">, </w:t>
-            </w:r>
-            <w:proofErr w:type="spellStart"/>
-            <w:r>
-              <w:rPr>
-                <w:lang w:val="en-US"/>
-              </w:rPr>
-              <w:t>puis</w:t>
-            </w:r>
-            <w:proofErr w:type="spellEnd"/>
-            <w:r>
-              <w:rPr>
-                <w:lang w:val="en-US"/>
-              </w:rPr>
-              <w:t xml:space="preserve"> </w:t>
-            </w:r>
-            <w:proofErr w:type="spellStart"/>
+              <w:t xml:space="preserve">Non! Sélectionnez l'icône des options en haut à droite de l'écran, puis </w:t>
+            </w:r>
             <w:ins w:id="26" w:author="Dionaea Muscipula" w:date="2015-01-06T15:09:00Z">
               <w:r>
                 <w:rPr>
                   <w:lang w:val="en-US"/>
                 </w:rPr>
-                <w:t>poussez</w:t>
-              </w:r>
-              <w:proofErr w:type="spellEnd"/>
-              <w:r>
-                <w:rPr>
-                  <w:lang w:val="en-US"/>
-                </w:rPr>
-                <w:t xml:space="preserve"> </w:t>
+                <w:t xml:space="preserve">poussez </w:t>
               </w:r>
             </w:ins>
             <w:r>
               <w:rPr>
                 <w:lang w:val="en-US"/>
               </w:rPr>
-              <w:t xml:space="preserve">le </w:t>
-            </w:r>
-            <w:proofErr w:type="spellStart"/>
-            <w:r>
-              <w:rPr>
-                <w:lang w:val="en-US"/>
-              </w:rPr>
-              <w:t>bouton</w:t>
-            </w:r>
-            <w:proofErr w:type="spellEnd"/>
-            <w:r>
-              <w:rPr>
-                <w:lang w:val="en-US"/>
-              </w:rPr>
-              <w:t xml:space="preserve"> '</w:t>
-            </w:r>
-            <w:proofErr w:type="spellStart"/>
-            <w:r>
-              <w:rPr>
-                <w:lang w:val="en-US"/>
-              </w:rPr>
-              <w:t>Quittez</w:t>
-            </w:r>
-            <w:proofErr w:type="spellEnd"/>
-            <w:r>
-              <w:rPr>
-                <w:lang w:val="en-US"/>
-              </w:rPr>
-              <w:t xml:space="preserve"> le </w:t>
-            </w:r>
-            <w:proofErr w:type="spellStart"/>
-            <w:r>
-              <w:rPr>
-                <w:lang w:val="en-US"/>
-              </w:rPr>
-              <w:t>jeu</w:t>
-            </w:r>
-            <w:proofErr w:type="spellEnd"/>
-            <w:r>
-              <w:rPr>
-                <w:lang w:val="en-US"/>
-              </w:rPr>
-              <w:t>'</w:t>
+              <w:t>le bouton 'Quittez le jeu'</w:t>
             </w:r>
           </w:p>
         </w:tc>
@@ -5100,7 +3433,6 @@
                 <w:lang w:val="en-US"/>
               </w:rPr>
             </w:pPr>
-            <w:proofErr w:type="spellStart"/>
             <w:r>
               <w:rPr>
                 <w:b/>
@@ -5108,7 +3440,6 @@
               </w:rPr>
               <w:t>Frans</w:t>
             </w:r>
-            <w:proofErr w:type="spellEnd"/>
           </w:p>
         </w:tc>
       </w:tr>
@@ -5171,21 +3502,7 @@
               <w:rPr>
                 <w:lang w:val="en-US"/>
               </w:rPr>
-              <w:t>molkkyScore.com is not a game in itself. It is a web app for keeping score on the game named '</w:t>
-            </w:r>
-            <w:proofErr w:type="spellStart"/>
-            <w:r>
-              <w:rPr>
-                <w:lang w:val="en-US"/>
-              </w:rPr>
-              <w:t>mölkky</w:t>
-            </w:r>
-            <w:proofErr w:type="spellEnd"/>
-            <w:r>
-              <w:rPr>
-                <w:lang w:val="en-US"/>
-              </w:rPr>
-              <w:t>'</w:t>
+              <w:t>molkkyScore.com is not a game in itself. It is a web app for keeping score on the game named 'mölkky'</w:t>
             </w:r>
             <w:r>
               <w:rPr>
@@ -5197,21 +3514,7 @@
               <w:rPr>
                 <w:lang w:val="en-US"/>
               </w:rPr>
-              <w:t xml:space="preserve"> (also known as number </w:t>
-            </w:r>
-            <w:proofErr w:type="spellStart"/>
-            <w:r>
-              <w:rPr>
-                <w:lang w:val="en-US"/>
-              </w:rPr>
-              <w:t>kubb</w:t>
-            </w:r>
-            <w:proofErr w:type="spellEnd"/>
-            <w:r>
-              <w:rPr>
-                <w:lang w:val="en-US"/>
-              </w:rPr>
-              <w:t xml:space="preserve">). For more information on the actual game, you can refer to the excellent website </w:t>
+              <w:t xml:space="preserve"> (also known as number kubb). For more information on the actual game, you can refer to the excellent website </w:t>
             </w:r>
             <w:r>
               <w:fldChar w:fldCharType="begin"/>
@@ -5254,21 +3557,7 @@
               <w:rPr>
                 <w:lang w:val="en-US"/>
               </w:rPr>
-              <w:t xml:space="preserve"> molkkyScore.com is developed by Frederic </w:t>
-            </w:r>
-            <w:proofErr w:type="spellStart"/>
-            <w:r>
-              <w:rPr>
-                <w:lang w:val="en-US"/>
-              </w:rPr>
-              <w:t>Aerts</w:t>
-            </w:r>
-            <w:proofErr w:type="spellEnd"/>
-            <w:r>
-              <w:rPr>
-                <w:lang w:val="en-US"/>
-              </w:rPr>
-              <w:t xml:space="preserve">. Any questions, suggestions or bug reports can be directed to him via the email address </w:t>
+              <w:t xml:space="preserve"> molkkyScore.com is developed by Frederic Aerts. Any questions, suggestions or bug reports can be directed to him via the email address </w:t>
             </w:r>
             <w:r>
               <w:fldChar w:fldCharType="begin"/>
@@ -5305,21 +3594,7 @@
               <w:rPr>
                 <w:lang w:val="en-US"/>
               </w:rPr>
-              <w:t xml:space="preserve">Developers are encouraged to contribute by forking on </w:t>
-            </w:r>
-            <w:proofErr w:type="spellStart"/>
-            <w:r>
-              <w:rPr>
-                <w:lang w:val="en-US"/>
-              </w:rPr>
-              <w:t>github</w:t>
-            </w:r>
-            <w:proofErr w:type="spellEnd"/>
-            <w:r>
-              <w:rPr>
-                <w:lang w:val="en-US"/>
-              </w:rPr>
-              <w:t xml:space="preserve">. </w:t>
+              <w:t xml:space="preserve">Developers are encouraged to contribute by forking on github. </w:t>
             </w:r>
             <w:ins w:id="29" w:author="Dionaea Muscipula" w:date="2015-01-06T15:12:00Z">
               <w:r>
@@ -5351,325 +3626,31 @@
               <w:rPr>
                 <w:lang w:val="en-US"/>
               </w:rPr>
-              <w:t xml:space="preserve">molkkyScore.com </w:t>
-            </w:r>
-            <w:proofErr w:type="spellStart"/>
-            <w:r>
-              <w:rPr>
-                <w:lang w:val="en-US"/>
-              </w:rPr>
-              <w:t>n'est</w:t>
-            </w:r>
-            <w:proofErr w:type="spellEnd"/>
-            <w:r>
-              <w:rPr>
-                <w:lang w:val="en-US"/>
-              </w:rPr>
-              <w:t xml:space="preserve"> pas un </w:t>
-            </w:r>
-            <w:proofErr w:type="spellStart"/>
-            <w:r>
-              <w:rPr>
-                <w:lang w:val="en-US"/>
-              </w:rPr>
-              <w:t>jeu</w:t>
-            </w:r>
-            <w:proofErr w:type="spellEnd"/>
-            <w:r>
-              <w:rPr>
-                <w:lang w:val="en-US"/>
-              </w:rPr>
-              <w:t xml:space="preserve"> à </w:t>
-            </w:r>
-            <w:r>
-              <w:rPr>
-                <w:lang w:val="en-US"/>
-              </w:rPr>
-              <w:t xml:space="preserve">part </w:t>
-            </w:r>
-            <w:proofErr w:type="spellStart"/>
-            <w:r>
-              <w:rPr>
-                <w:lang w:val="en-US"/>
-              </w:rPr>
-              <w:t>entière</w:t>
-            </w:r>
-            <w:proofErr w:type="spellEnd"/>
-            <w:r>
-              <w:rPr>
-                <w:lang w:val="en-US"/>
-              </w:rPr>
-              <w:t xml:space="preserve">. </w:t>
-            </w:r>
-            <w:proofErr w:type="spellStart"/>
-            <w:r>
-              <w:rPr>
-                <w:lang w:val="en-US"/>
-              </w:rPr>
-              <w:t>C'est</w:t>
-            </w:r>
-            <w:proofErr w:type="spellEnd"/>
+              <w:t xml:space="preserve">molkkyScore.com n'est pas un jeu à </w:t>
+            </w:r>
+            <w:r>
+              <w:rPr>
+                <w:lang w:val="en-US"/>
+              </w:rPr>
+              <w:t xml:space="preserve">part entière. C'est une </w:t>
+            </w:r>
+            <w:r>
+              <w:rPr>
+                <w:lang w:val="en-US"/>
+              </w:rPr>
+              <w:t>application web pour garder le score sur le jeu nommé 'Mölkky'</w:t>
+            </w:r>
             <w:r>
               <w:rPr>
                 <w:lang w:val="en-US"/>
               </w:rPr>
               <w:t xml:space="preserve"> </w:t>
             </w:r>
-            <w:proofErr w:type="spellStart"/>
-            <w:r>
-              <w:rPr>
-                <w:lang w:val="en-US"/>
-              </w:rPr>
-              <w:t>une</w:t>
-            </w:r>
-            <w:proofErr w:type="spellEnd"/>
-            <w:r>
-              <w:rPr>
-                <w:lang w:val="en-US"/>
-              </w:rPr>
-              <w:t xml:space="preserve"> </w:t>
-            </w:r>
-            <w:r>
-              <w:rPr>
-                <w:lang w:val="en-US"/>
-              </w:rPr>
-              <w:t xml:space="preserve">application web pour </w:t>
-            </w:r>
-            <w:proofErr w:type="spellStart"/>
-            <w:r>
-              <w:rPr>
-                <w:lang w:val="en-US"/>
-              </w:rPr>
-              <w:t>garder</w:t>
-            </w:r>
-            <w:proofErr w:type="spellEnd"/>
-            <w:r>
-              <w:rPr>
-                <w:lang w:val="en-US"/>
-              </w:rPr>
-              <w:t xml:space="preserve"> le score </w:t>
-            </w:r>
-            <w:proofErr w:type="spellStart"/>
-            <w:r>
-              <w:rPr>
-                <w:lang w:val="en-US"/>
-              </w:rPr>
-              <w:t>sur</w:t>
-            </w:r>
-            <w:proofErr w:type="spellEnd"/>
-            <w:r>
-              <w:rPr>
-                <w:lang w:val="en-US"/>
-              </w:rPr>
-              <w:t xml:space="preserve"> le </w:t>
-            </w:r>
-            <w:proofErr w:type="spellStart"/>
-            <w:r>
-              <w:rPr>
-                <w:lang w:val="en-US"/>
-              </w:rPr>
-              <w:t>jeu</w:t>
-            </w:r>
-            <w:proofErr w:type="spellEnd"/>
-            <w:r>
-              <w:rPr>
-                <w:lang w:val="en-US"/>
-              </w:rPr>
-              <w:t xml:space="preserve"> </w:t>
-            </w:r>
-            <w:proofErr w:type="spellStart"/>
-            <w:r>
-              <w:rPr>
-                <w:lang w:val="en-US"/>
-              </w:rPr>
-              <w:t>nommé</w:t>
-            </w:r>
-            <w:proofErr w:type="spellEnd"/>
-            <w:r>
-              <w:rPr>
-                <w:lang w:val="en-US"/>
-              </w:rPr>
-              <w:t xml:space="preserve"> '</w:t>
-            </w:r>
-            <w:proofErr w:type="spellStart"/>
-            <w:r>
-              <w:rPr>
-                <w:lang w:val="en-US"/>
-              </w:rPr>
-              <w:t>Mölkky</w:t>
-            </w:r>
-            <w:proofErr w:type="spellEnd"/>
-            <w:r>
-              <w:rPr>
-                <w:lang w:val="en-US"/>
-              </w:rPr>
-              <w:t>'</w:t>
-            </w:r>
-            <w:r>
-              <w:rPr>
-                <w:lang w:val="en-US"/>
-              </w:rPr>
-              <w:t xml:space="preserve"> </w:t>
-            </w:r>
-            <w:r>
-              <w:rPr>
-                <w:lang w:val="en-US"/>
-              </w:rPr>
-              <w:t xml:space="preserve"> (</w:t>
-            </w:r>
-            <w:proofErr w:type="spellStart"/>
-            <w:r>
-              <w:rPr>
-                <w:lang w:val="en-US"/>
-              </w:rPr>
-              <w:t>également</w:t>
-            </w:r>
-            <w:proofErr w:type="spellEnd"/>
-            <w:r>
-              <w:rPr>
-                <w:lang w:val="en-US"/>
-              </w:rPr>
-              <w:t xml:space="preserve"> </w:t>
-            </w:r>
-            <w:proofErr w:type="spellStart"/>
-            <w:r>
-              <w:rPr>
-                <w:lang w:val="en-US"/>
-              </w:rPr>
-              <w:t>connu</w:t>
-            </w:r>
-            <w:proofErr w:type="spellEnd"/>
-            <w:r>
-              <w:rPr>
-                <w:lang w:val="en-US"/>
-              </w:rPr>
-              <w:t xml:space="preserve"> </w:t>
-            </w:r>
-            <w:proofErr w:type="spellStart"/>
-            <w:r>
-              <w:rPr>
-                <w:lang w:val="en-US"/>
-              </w:rPr>
-              <w:t>sous</w:t>
-            </w:r>
-            <w:proofErr w:type="spellEnd"/>
-            <w:r>
-              <w:rPr>
-                <w:lang w:val="en-US"/>
-              </w:rPr>
-              <w:t xml:space="preserve"> le nom number </w:t>
-            </w:r>
-            <w:proofErr w:type="spellStart"/>
-            <w:r>
-              <w:rPr>
-                <w:lang w:val="en-US"/>
-              </w:rPr>
-              <w:t>kubb</w:t>
-            </w:r>
-            <w:proofErr w:type="spellEnd"/>
-            <w:r>
-              <w:rPr>
-                <w:lang w:val="en-US"/>
-              </w:rPr>
-              <w:t xml:space="preserve">). Pour plus </w:t>
-            </w:r>
-            <w:proofErr w:type="spellStart"/>
-            <w:r>
-              <w:rPr>
-                <w:lang w:val="en-US"/>
-              </w:rPr>
-              <w:t>d'informations</w:t>
-            </w:r>
-            <w:proofErr w:type="spellEnd"/>
-            <w:r>
-              <w:rPr>
-                <w:lang w:val="en-US"/>
-              </w:rPr>
-              <w:t xml:space="preserve"> </w:t>
-            </w:r>
-            <w:proofErr w:type="spellStart"/>
-            <w:r>
-              <w:rPr>
-                <w:lang w:val="en-US"/>
-              </w:rPr>
-              <w:t>sur</w:t>
-            </w:r>
-            <w:proofErr w:type="spellEnd"/>
-            <w:r>
-              <w:rPr>
-                <w:lang w:val="en-US"/>
-              </w:rPr>
-              <w:t xml:space="preserve"> le </w:t>
-            </w:r>
-            <w:proofErr w:type="spellStart"/>
-            <w:r>
-              <w:rPr>
-                <w:lang w:val="en-US"/>
-              </w:rPr>
-              <w:t>jeu</w:t>
-            </w:r>
-            <w:proofErr w:type="spellEnd"/>
-            <w:r>
-              <w:rPr>
-                <w:lang w:val="en-US"/>
-              </w:rPr>
-              <w:t xml:space="preserve"> </w:t>
-            </w:r>
-            <w:proofErr w:type="spellStart"/>
-            <w:r>
-              <w:rPr>
-                <w:lang w:val="en-US"/>
-              </w:rPr>
-              <w:t>réel</w:t>
-            </w:r>
-            <w:proofErr w:type="spellEnd"/>
-            <w:r>
-              <w:rPr>
-                <w:lang w:val="en-US"/>
-              </w:rPr>
-              <w:t xml:space="preserve">, </w:t>
-            </w:r>
-            <w:proofErr w:type="spellStart"/>
-            <w:r>
-              <w:rPr>
-                <w:lang w:val="en-US"/>
-              </w:rPr>
-              <w:t>vous</w:t>
-            </w:r>
-            <w:proofErr w:type="spellEnd"/>
-            <w:r>
-              <w:rPr>
-                <w:lang w:val="en-US"/>
-              </w:rPr>
-              <w:t xml:space="preserve"> </w:t>
-            </w:r>
-            <w:proofErr w:type="spellStart"/>
-            <w:r>
-              <w:rPr>
-                <w:lang w:val="en-US"/>
-              </w:rPr>
-              <w:t>pouvez</w:t>
-            </w:r>
-            <w:proofErr w:type="spellEnd"/>
-            <w:r>
-              <w:rPr>
-                <w:lang w:val="en-US"/>
-              </w:rPr>
-              <w:t xml:space="preserve"> consulter </w:t>
-            </w:r>
-            <w:proofErr w:type="spellStart"/>
-            <w:r>
-              <w:rPr>
-                <w:lang w:val="en-US"/>
-              </w:rPr>
-              <w:t>l'excellent</w:t>
-            </w:r>
-            <w:proofErr w:type="spellEnd"/>
-            <w:r>
-              <w:rPr>
-                <w:lang w:val="en-US"/>
-              </w:rPr>
-              <w:t xml:space="preserve"> site </w:t>
+            <w:r>
+              <w:rPr>
+                <w:lang w:val="en-US"/>
+              </w:rPr>
+              <w:t xml:space="preserve"> (également connu sous le nom number kubb). Pour plus d'informations sur le jeu réel, vous pouvez consulter l'excellent site </w:t>
             </w:r>
             <w:r>
               <w:fldChar w:fldCharType="begin"/>
@@ -5706,44 +3687,8 @@
               <w:rPr>
                 <w:lang w:val="en-US"/>
               </w:rPr>
-              <w:t xml:space="preserve">molkkyScore.com </w:t>
-            </w:r>
-            <w:proofErr w:type="spellStart"/>
-            <w:r>
-              <w:rPr>
-                <w:lang w:val="en-US"/>
-              </w:rPr>
-              <w:t>est</w:t>
-            </w:r>
-            <w:proofErr w:type="spellEnd"/>
-            <w:r>
-              <w:rPr>
-                <w:lang w:val="en-US"/>
-              </w:rPr>
-              <w:t xml:space="preserve"> </w:t>
-            </w:r>
-            <w:proofErr w:type="spellStart"/>
-            <w:r>
-              <w:rPr>
-                <w:lang w:val="en-US"/>
-              </w:rPr>
-              <w:t>développé</w:t>
-            </w:r>
-            <w:proofErr w:type="spellEnd"/>
-            <w:r>
-              <w:rPr>
-                <w:lang w:val="en-US"/>
-              </w:rPr>
-              <w:t xml:space="preserve"> par Frederic </w:t>
-            </w:r>
-            <w:proofErr w:type="spellStart"/>
-            <w:r>
-              <w:rPr>
-                <w:lang w:val="en-US"/>
-              </w:rPr>
-              <w:t>Aerts</w:t>
-            </w:r>
-            <w:proofErr w:type="spellEnd"/>
+              <w:t>molkkyScore.com est développé par Frederic Aerts</w:t>
+            </w:r>
             <w:r>
               <w:rPr>
                 <w:lang w:val="en-US"/>
@@ -5754,70 +3699,7 @@
               <w:rPr>
                 <w:lang w:val="en-US"/>
               </w:rPr>
-              <w:t xml:space="preserve">Questions, suggestions </w:t>
-            </w:r>
-            <w:proofErr w:type="spellStart"/>
-            <w:r>
-              <w:rPr>
-                <w:lang w:val="en-US"/>
-              </w:rPr>
-              <w:t>ou</w:t>
-            </w:r>
-            <w:proofErr w:type="spellEnd"/>
-            <w:r>
-              <w:rPr>
-                <w:lang w:val="en-US"/>
-              </w:rPr>
-              <w:t xml:space="preserve"> des rapports de </w:t>
-            </w:r>
-            <w:proofErr w:type="spellStart"/>
-            <w:r>
-              <w:rPr>
-                <w:lang w:val="en-US"/>
-              </w:rPr>
-              <w:t>bogues</w:t>
-            </w:r>
-            <w:proofErr w:type="spellEnd"/>
-            <w:r>
-              <w:rPr>
-                <w:lang w:val="en-US"/>
-              </w:rPr>
-              <w:t xml:space="preserve"> </w:t>
-            </w:r>
-            <w:proofErr w:type="spellStart"/>
-            <w:r>
-              <w:rPr>
-                <w:lang w:val="en-US"/>
-              </w:rPr>
-              <w:t>peuvent</w:t>
-            </w:r>
-            <w:proofErr w:type="spellEnd"/>
-            <w:r>
-              <w:rPr>
-                <w:lang w:val="en-US"/>
-              </w:rPr>
-              <w:t xml:space="preserve"> </w:t>
-            </w:r>
-            <w:proofErr w:type="spellStart"/>
-            <w:r>
-              <w:rPr>
-                <w:lang w:val="en-US"/>
-              </w:rPr>
-              <w:t>être</w:t>
-            </w:r>
-            <w:proofErr w:type="spellEnd"/>
-            <w:r>
-              <w:rPr>
-                <w:lang w:val="en-US"/>
-              </w:rPr>
-              <w:t xml:space="preserve"> </w:t>
-            </w:r>
-            <w:proofErr w:type="spellStart"/>
-            <w:r>
-              <w:rPr>
-                <w:lang w:val="en-US"/>
-              </w:rPr>
-              <w:t>adressé</w:t>
+              <w:t>Questions, suggestions ou des rapports de bogues peuvent être adressé</w:t>
             </w:r>
             <w:del w:id="31" w:author="Dionaea Muscipula" w:date="2015-01-06T15:11:00Z">
               <w:r>
@@ -5831,64 +3713,21 @@
               <w:rPr>
                 <w:lang w:val="en-US"/>
               </w:rPr>
-              <w:t>s</w:t>
-            </w:r>
-            <w:proofErr w:type="spellEnd"/>
-            <w:r>
-              <w:rPr>
-                <w:lang w:val="en-US"/>
-              </w:rPr>
-              <w:t xml:space="preserve"> à </w:t>
-            </w:r>
-            <w:proofErr w:type="spellStart"/>
-            <w:r>
-              <w:rPr>
-                <w:lang w:val="en-US"/>
-              </w:rPr>
-              <w:t>lui</w:t>
-            </w:r>
-            <w:proofErr w:type="spellEnd"/>
-            <w:r>
-              <w:rPr>
-                <w:lang w:val="en-US"/>
-              </w:rPr>
-              <w:t xml:space="preserve"> </w:t>
+              <w:t xml:space="preserve">s à lui </w:t>
             </w:r>
             <w:ins w:id="32" w:author="Dionaea Muscipula" w:date="2015-01-06T15:11:00Z">
               <w:r>
                 <w:rPr>
                   <w:lang w:val="en-US"/>
                 </w:rPr>
-                <w:t xml:space="preserve">en </w:t>
-              </w:r>
-              <w:proofErr w:type="spellStart"/>
-              <w:r>
-                <w:rPr>
-                  <w:lang w:val="en-US"/>
-                </w:rPr>
-                <w:t>utilisant</w:t>
-              </w:r>
-              <w:proofErr w:type="spellEnd"/>
-              <w:r>
-                <w:rPr>
-                  <w:lang w:val="en-US"/>
-                </w:rPr>
-                <w:t xml:space="preserve"> </w:t>
+                <w:t xml:space="preserve">en utilisant </w:t>
               </w:r>
             </w:ins>
-            <w:proofErr w:type="spellStart"/>
-            <w:r>
-              <w:rPr>
-                <w:lang w:val="en-US"/>
-              </w:rPr>
-              <w:t>l'adresse</w:t>
-            </w:r>
-            <w:proofErr w:type="spellEnd"/>
-            <w:r>
-              <w:rPr>
-                <w:lang w:val="en-US"/>
-              </w:rPr>
-              <w:t xml:space="preserve"> e-mail </w:t>
+            <w:r>
+              <w:rPr>
+                <w:lang w:val="en-US"/>
+              </w:rPr>
+              <w:t xml:space="preserve">l'adresse e-mail </w:t>
             </w:r>
             <w:r>
               <w:rPr>
@@ -5922,7 +3761,6 @@
                 <w:t xml:space="preserve">Les </w:t>
               </w:r>
             </w:ins>
-            <w:proofErr w:type="spellStart"/>
             <w:r>
               <w:rPr>
                 <w:lang w:val="en-US"/>
@@ -5933,196 +3771,19 @@
               <w:rPr>
                 <w:lang w:val="en-US"/>
               </w:rPr>
-              <w:t>éveloppeurs</w:t>
-            </w:r>
-            <w:proofErr w:type="spellEnd"/>
-            <w:r>
-              <w:rPr>
-                <w:lang w:val="en-US"/>
-              </w:rPr>
-              <w:t xml:space="preserve"> </w:t>
-            </w:r>
-            <w:proofErr w:type="spellStart"/>
-            <w:r>
-              <w:rPr>
-                <w:lang w:val="en-US"/>
-              </w:rPr>
-              <w:t>sont</w:t>
-            </w:r>
-            <w:proofErr w:type="spellEnd"/>
-            <w:r>
-              <w:rPr>
-                <w:lang w:val="en-US"/>
-              </w:rPr>
-              <w:t xml:space="preserve"> </w:t>
-            </w:r>
-            <w:proofErr w:type="spellStart"/>
-            <w:r>
-              <w:rPr>
-                <w:lang w:val="en-US"/>
-              </w:rPr>
-              <w:t>encouragés</w:t>
-            </w:r>
-            <w:proofErr w:type="spellEnd"/>
-            <w:r>
-              <w:rPr>
-                <w:lang w:val="en-US"/>
-              </w:rPr>
-              <w:t xml:space="preserve"> à </w:t>
-            </w:r>
-            <w:proofErr w:type="spellStart"/>
-            <w:r>
-              <w:rPr>
-                <w:lang w:val="en-US"/>
-              </w:rPr>
-              <w:t>contribuer</w:t>
-            </w:r>
-            <w:proofErr w:type="spellEnd"/>
-            <w:r>
-              <w:rPr>
-                <w:lang w:val="en-US"/>
-              </w:rPr>
-              <w:t xml:space="preserve"> par </w:t>
-            </w:r>
-            <w:proofErr w:type="spellStart"/>
-            <w:r>
-              <w:rPr>
-                <w:lang w:val="en-US"/>
-              </w:rPr>
-              <w:t>bifurquer</w:t>
-            </w:r>
-            <w:proofErr w:type="spellEnd"/>
-            <w:r>
-              <w:rPr>
-                <w:lang w:val="en-US"/>
-              </w:rPr>
-              <w:t xml:space="preserve"> </w:t>
-            </w:r>
-            <w:proofErr w:type="spellStart"/>
-            <w:r>
-              <w:rPr>
-                <w:lang w:val="en-US"/>
-              </w:rPr>
-              <w:t>sur</w:t>
-            </w:r>
-            <w:proofErr w:type="spellEnd"/>
-            <w:r>
-              <w:rPr>
-                <w:lang w:val="en-US"/>
-              </w:rPr>
-              <w:t xml:space="preserve"> </w:t>
-            </w:r>
-            <w:proofErr w:type="spellStart"/>
-            <w:r>
-              <w:rPr>
-                <w:lang w:val="en-US"/>
-              </w:rPr>
-              <w:t>github</w:t>
-            </w:r>
-            <w:proofErr w:type="spellEnd"/>
+              <w:t>éveloppeurs sont encouragés à contribuer par bifurquer sur github</w:t>
+            </w:r>
             <w:r>
               <w:rPr>
                 <w:lang w:val="en-US"/>
               </w:rPr>
               <w:t xml:space="preserve">. Tip: </w:t>
             </w:r>
-            <w:proofErr w:type="spellStart"/>
-            <w:r>
-              <w:rPr>
-                <w:lang w:val="en-US"/>
-              </w:rPr>
-              <w:t>cette</w:t>
-            </w:r>
-            <w:proofErr w:type="spellEnd"/>
-            <w:r>
-              <w:rPr>
-                <w:lang w:val="en-US"/>
-              </w:rPr>
-              <w:t xml:space="preserve"> application web continue de </w:t>
-            </w:r>
-            <w:proofErr w:type="spellStart"/>
-            <w:r>
-              <w:rPr>
-                <w:lang w:val="en-US"/>
-              </w:rPr>
-              <w:t>fonctionner</w:t>
-            </w:r>
-            <w:proofErr w:type="spellEnd"/>
-            <w:r>
-              <w:rPr>
-                <w:lang w:val="en-US"/>
-              </w:rPr>
-              <w:t xml:space="preserve">, </w:t>
-            </w:r>
-            <w:proofErr w:type="spellStart"/>
-            <w:r>
-              <w:rPr>
-                <w:lang w:val="en-US"/>
-              </w:rPr>
-              <w:t>même</w:t>
-            </w:r>
-            <w:proofErr w:type="spellEnd"/>
-            <w:r>
-              <w:rPr>
-                <w:lang w:val="en-US"/>
-              </w:rPr>
-              <w:t xml:space="preserve"> </w:t>
-            </w:r>
-            <w:proofErr w:type="spellStart"/>
-            <w:r>
-              <w:rPr>
-                <w:lang w:val="en-US"/>
-              </w:rPr>
-              <w:t>si</w:t>
-            </w:r>
-            <w:proofErr w:type="spellEnd"/>
-            <w:r>
-              <w:rPr>
-                <w:lang w:val="en-US"/>
-              </w:rPr>
-              <w:t xml:space="preserve"> </w:t>
-            </w:r>
-            <w:proofErr w:type="spellStart"/>
-            <w:r>
-              <w:rPr>
-                <w:lang w:val="en-US"/>
-              </w:rPr>
-              <w:t>vous</w:t>
-            </w:r>
-            <w:proofErr w:type="spellEnd"/>
-            <w:r>
-              <w:rPr>
-                <w:lang w:val="en-US"/>
-              </w:rPr>
-              <w:t xml:space="preserve"> </w:t>
-            </w:r>
-            <w:proofErr w:type="spellStart"/>
-            <w:r>
-              <w:rPr>
-                <w:lang w:val="en-US"/>
-              </w:rPr>
-              <w:t>n'avez</w:t>
-            </w:r>
-            <w:proofErr w:type="spellEnd"/>
-            <w:r>
-              <w:rPr>
-                <w:lang w:val="en-US"/>
-              </w:rPr>
-              <w:t xml:space="preserve"> pas de </w:t>
-            </w:r>
-            <w:proofErr w:type="spellStart"/>
-            <w:r>
-              <w:rPr>
-                <w:lang w:val="en-US"/>
-              </w:rPr>
-              <w:t>connexion</w:t>
-            </w:r>
-            <w:proofErr w:type="spellEnd"/>
-            <w:r>
-              <w:rPr>
-                <w:lang w:val="en-US"/>
-              </w:rPr>
-              <w:t xml:space="preserve"> internet.</w:t>
+            <w:r>
+              <w:rPr>
+                <w:lang w:val="en-US"/>
+              </w:rPr>
+              <w:t>cette application web continue de fonctionner, même si vous n'avez pas de connexion internet.</w:t>
             </w:r>
           </w:p>
         </w:tc>
@@ -6147,6 +3808,7 @@
         <w:rPr>
           <w:lang w:val="en-US"/>
         </w:rPr>
+        <w:lastRenderedPageBreak/>
         <w:tab/>
       </w:r>
       <w:r>

</xml_diff>